<commit_message>
Entrega final do documentos e video do Projeto Integrador III
em 24 de maio 
foi entregue o :
-Relatório Final
- Avaliação colaborativa
- Link do nosso video postado no Youtube. :  https://youtu.be/4RqUMGXvbbc
</commit_message>
<xml_diff>
--- a/DocsEntreguePi_III/Avaliacao_Colaborativa PI3.docx
+++ b/DocsEntreguePi_III/Avaliacao_Colaborativa PI3.docx
@@ -5,7 +5,7 @@
     <w:p>
       <w:pPr>
         <w:pBdr>
-          <w:bottom w:val="single" w:sz="12" w:space="1" w:color="auto"/>
+          <w:bottom w:val="single" w:color="auto" w:sz="12" w:space="1"/>
         </w:pBdr>
         <w:spacing w:after="600"/>
         <w:rPr>
@@ -51,9 +51,9 @@
             <w:tcW w:w="1370" w:type="dxa"/>
             <w:gridSpan w:val="2"/>
             <w:tcBorders>
-              <w:top w:val="single" w:sz="4" w:space="0" w:color="000000"/>
-              <w:left w:val="single" w:sz="4" w:space="0" w:color="000000"/>
-              <w:bottom w:val="single" w:sz="4" w:space="0" w:color="000000"/>
+              <w:top w:val="single" w:color="000000" w:sz="4" w:space="0"/>
+              <w:left w:val="single" w:color="000000" w:sz="4" w:space="0"/>
+              <w:bottom w:val="single" w:color="000000" w:sz="4" w:space="0"/>
               <w:right w:val="nil"/>
             </w:tcBorders>
             <w:shd w:val="clear" w:color="auto" w:fill="auto"/>
@@ -105,10 +105,10 @@
             <w:tcW w:w="2866" w:type="dxa"/>
             <w:gridSpan w:val="2"/>
             <w:tcBorders>
-              <w:top w:val="single" w:sz="4" w:space="0" w:color="000000"/>
+              <w:top w:val="single" w:color="000000" w:sz="4" w:space="0"/>
               <w:left w:val="nil"/>
-              <w:bottom w:val="single" w:sz="4" w:space="0" w:color="000000"/>
-              <w:right w:val="single" w:sz="4" w:space="0" w:color="000000"/>
+              <w:bottom w:val="single" w:color="000000" w:sz="4" w:space="0"/>
+              <w:right w:val="single" w:color="000000" w:sz="4" w:space="0"/>
             </w:tcBorders>
             <w:tcMar>
               <w:left w:w="57" w:type="dxa"/>
@@ -146,9 +146,9 @@
           <w:tcPr>
             <w:tcW w:w="632" w:type="dxa"/>
             <w:tcBorders>
-              <w:top w:val="single" w:sz="4" w:space="0" w:color="000000"/>
-              <w:left w:val="single" w:sz="4" w:space="0" w:color="000000"/>
-              <w:bottom w:val="single" w:sz="4" w:space="0" w:color="000000"/>
+              <w:top w:val="single" w:color="000000" w:sz="4" w:space="0"/>
+              <w:left w:val="single" w:color="000000" w:sz="4" w:space="0"/>
+              <w:bottom w:val="single" w:color="000000" w:sz="4" w:space="0"/>
               <w:right w:val="nil"/>
             </w:tcBorders>
             <w:tcMar>
@@ -190,10 +190,10 @@
             <w:tcW w:w="4186" w:type="dxa"/>
             <w:gridSpan w:val="2"/>
             <w:tcBorders>
-              <w:top w:val="single" w:sz="4" w:space="0" w:color="000000"/>
+              <w:top w:val="single" w:color="000000" w:sz="4" w:space="0"/>
               <w:left w:val="nil"/>
-              <w:bottom w:val="single" w:sz="4" w:space="0" w:color="000000"/>
-              <w:right w:val="single" w:sz="4" w:space="0" w:color="000000"/>
+              <w:bottom w:val="single" w:color="000000" w:sz="4" w:space="0"/>
+              <w:right w:val="single" w:color="000000" w:sz="4" w:space="0"/>
             </w:tcBorders>
             <w:tcMar>
               <w:left w:w="57" w:type="dxa"/>
@@ -302,9 +302,9 @@
           <w:tcPr>
             <w:tcW w:w="848" w:type="dxa"/>
             <w:tcBorders>
-              <w:top w:val="single" w:sz="4" w:space="0" w:color="000000"/>
-              <w:left w:val="single" w:sz="4" w:space="0" w:color="000000"/>
-              <w:bottom w:val="single" w:sz="4" w:space="0" w:color="000000"/>
+              <w:top w:val="single" w:color="000000" w:sz="4" w:space="0"/>
+              <w:left w:val="single" w:color="000000" w:sz="4" w:space="0"/>
+              <w:bottom w:val="single" w:color="000000" w:sz="4" w:space="0"/>
               <w:right w:val="nil"/>
             </w:tcBorders>
             <w:shd w:val="clear" w:color="auto" w:fill="auto"/>
@@ -347,10 +347,10 @@
             <w:tcW w:w="3388" w:type="dxa"/>
             <w:gridSpan w:val="3"/>
             <w:tcBorders>
-              <w:top w:val="single" w:sz="4" w:space="0" w:color="000000"/>
+              <w:top w:val="single" w:color="000000" w:sz="4" w:space="0"/>
               <w:left w:val="nil"/>
-              <w:bottom w:val="single" w:sz="4" w:space="0" w:color="000000"/>
-              <w:right w:val="single" w:sz="4" w:space="0" w:color="000000"/>
+              <w:bottom w:val="single" w:color="000000" w:sz="4" w:space="0"/>
+              <w:right w:val="single" w:color="000000" w:sz="4" w:space="0"/>
             </w:tcBorders>
             <w:tcMar>
               <w:left w:w="57" w:type="dxa"/>
@@ -385,9 +385,9 @@
             <w:tcW w:w="3415" w:type="dxa"/>
             <w:gridSpan w:val="2"/>
             <w:tcBorders>
-              <w:top w:val="single" w:sz="4" w:space="0" w:color="000000"/>
-              <w:left w:val="single" w:sz="4" w:space="0" w:color="000000"/>
-              <w:bottom w:val="single" w:sz="4" w:space="0" w:color="000000"/>
+              <w:top w:val="single" w:color="000000" w:sz="4" w:space="0"/>
+              <w:left w:val="single" w:color="000000" w:sz="4" w:space="0"/>
+              <w:bottom w:val="single" w:color="000000" w:sz="4" w:space="0"/>
               <w:right w:val="nil"/>
             </w:tcBorders>
             <w:tcMar>
@@ -476,10 +476,10 @@
               <w:tcPr>
                 <w:tcW w:w="1403" w:type="dxa"/>
                 <w:tcBorders>
-                  <w:top w:val="single" w:sz="4" w:space="0" w:color="000000"/>
+                  <w:top w:val="single" w:color="000000" w:sz="4" w:space="0"/>
                   <w:left w:val="nil"/>
-                  <w:bottom w:val="single" w:sz="4" w:space="0" w:color="000000"/>
-                  <w:right w:val="single" w:sz="4" w:space="0" w:color="000000"/>
+                  <w:bottom w:val="single" w:color="000000" w:sz="4" w:space="0"/>
+                  <w:right w:val="single" w:color="000000" w:sz="4" w:space="0"/>
                 </w:tcBorders>
                 <w:tcMar>
                   <w:left w:w="57" w:type="dxa"/>
@@ -512,9 +512,9 @@
             <w:tcW w:w="1415" w:type="dxa"/>
             <w:gridSpan w:val="3"/>
             <w:tcBorders>
-              <w:top w:val="single" w:sz="4" w:space="0" w:color="000000"/>
-              <w:left w:val="single" w:sz="4" w:space="0" w:color="000000"/>
-              <w:bottom w:val="single" w:sz="4" w:space="0" w:color="000000"/>
+              <w:top w:val="single" w:color="000000" w:sz="4" w:space="0"/>
+              <w:left w:val="single" w:color="000000" w:sz="4" w:space="0"/>
+              <w:bottom w:val="single" w:color="000000" w:sz="4" w:space="0"/>
               <w:right w:val="nil"/>
             </w:tcBorders>
             <w:shd w:val="clear" w:color="auto" w:fill="auto"/>
@@ -573,10 +573,10 @@
                 <w:tcW w:w="7639" w:type="dxa"/>
                 <w:gridSpan w:val="4"/>
                 <w:tcBorders>
-                  <w:top w:val="single" w:sz="4" w:space="0" w:color="000000"/>
+                  <w:top w:val="single" w:color="000000" w:sz="4" w:space="0"/>
                   <w:left w:val="nil"/>
-                  <w:bottom w:val="single" w:sz="4" w:space="0" w:color="000000"/>
-                  <w:right w:val="single" w:sz="4" w:space="0" w:color="000000"/>
+                  <w:bottom w:val="single" w:color="000000" w:sz="4" w:space="0"/>
+                  <w:right w:val="single" w:color="000000" w:sz="4" w:space="0"/>
                 </w:tcBorders>
               </w:tcPr>
               <w:p>
@@ -607,6 +607,12 @@
                     <w:sz w:val="24"/>
                   </w:rPr>
                   <w:tab/>
+                </w:r>
+                <w:r>
+                  <w:rPr>
+                    <w:rFonts w:ascii="Arial" w:hAnsi="Arial" w:cs="Arial"/>
+                    <w:sz w:val="24"/>
+                  </w:rPr>
                   <w:t>RA 2219523</w:t>
                 </w:r>
               </w:p>
@@ -645,6 +651,12 @@
                     <w:sz w:val="24"/>
                   </w:rPr>
                   <w:tab/>
+                </w:r>
+                <w:r>
+                  <w:rPr>
+                    <w:rFonts w:ascii="Arial" w:hAnsi="Arial" w:cs="Arial"/>
+                    <w:sz w:val="24"/>
+                  </w:rPr>
                   <w:t>RA 2221797</w:t>
                 </w:r>
               </w:p>
@@ -690,6 +702,12 @@
                     <w:sz w:val="24"/>
                   </w:rPr>
                   <w:tab/>
+                </w:r>
+                <w:r>
+                  <w:rPr>
+                    <w:rFonts w:ascii="Arial" w:hAnsi="Arial" w:cs="Arial"/>
+                    <w:sz w:val="24"/>
+                  </w:rPr>
                   <w:t>RA 2212442</w:t>
                 </w:r>
               </w:p>
@@ -701,37 +719,12 @@
                     <w:sz w:val="24"/>
                   </w:rPr>
                 </w:pPr>
-                <w:proofErr w:type="spellStart"/>
                 <w:r>
                   <w:rPr>
                     <w:rFonts w:ascii="Arial" w:hAnsi="Arial" w:cs="Arial"/>
                     <w:sz w:val="24"/>
                   </w:rPr>
-                  <w:t>Lavysk</w:t>
-                </w:r>
-                <w:proofErr w:type="spellEnd"/>
-                <w:r>
-                  <w:rPr>
-                    <w:rFonts w:ascii="Arial" w:hAnsi="Arial" w:cs="Arial"/>
-                    <w:sz w:val="24"/>
-                  </w:rPr>
-                  <w:t xml:space="preserve"> </w:t>
-                </w:r>
-                <w:proofErr w:type="spellStart"/>
-                <w:r>
-                  <w:rPr>
-                    <w:rFonts w:ascii="Arial" w:hAnsi="Arial" w:cs="Arial"/>
-                    <w:sz w:val="24"/>
-                  </w:rPr>
-                  <w:t>Aryel</w:t>
-                </w:r>
-                <w:proofErr w:type="spellEnd"/>
-                <w:r>
-                  <w:rPr>
-                    <w:rFonts w:ascii="Arial" w:hAnsi="Arial" w:cs="Arial"/>
-                    <w:sz w:val="24"/>
-                  </w:rPr>
-                  <w:t xml:space="preserve"> Nascimento Santos</w:t>
+                  <w:t>Lavysk Aryel Nascimento Santos</w:t>
                 </w:r>
                 <w:r>
                   <w:rPr>
@@ -746,6 +739,12 @@
                     <w:sz w:val="24"/>
                   </w:rPr>
                   <w:tab/>
+                </w:r>
+                <w:r>
+                  <w:rPr>
+                    <w:rFonts w:ascii="Arial" w:hAnsi="Arial" w:cs="Arial"/>
+                    <w:sz w:val="24"/>
+                  </w:rPr>
                   <w:t>RA 2208176</w:t>
                 </w:r>
               </w:p>
@@ -762,17 +761,8 @@
                     <w:rFonts w:ascii="Arial" w:hAnsi="Arial" w:cs="Arial"/>
                     <w:sz w:val="24"/>
                   </w:rPr>
-                  <w:t xml:space="preserve">Marcus Vinicius Silva </w:t>
+                  <w:t>Marcus Vinicius Silva Damaceno</w:t>
                 </w:r>
-                <w:proofErr w:type="spellStart"/>
-                <w:r>
-                  <w:rPr>
-                    <w:rFonts w:ascii="Arial" w:hAnsi="Arial" w:cs="Arial"/>
-                    <w:sz w:val="24"/>
-                  </w:rPr>
-                  <w:t>Damaceno</w:t>
-                </w:r>
-                <w:proofErr w:type="spellEnd"/>
                 <w:r>
                   <w:rPr>
                     <w:rFonts w:ascii="Arial" w:hAnsi="Arial" w:cs="Arial"/>
@@ -786,9 +776,15 @@
                     <w:sz w:val="24"/>
                   </w:rPr>
                   <w:tab/>
+                </w:r>
+                <w:r>
+                  <w:rPr>
+                    <w:rFonts w:ascii="Arial" w:hAnsi="Arial" w:cs="Arial"/>
+                    <w:sz w:val="24"/>
+                  </w:rPr>
                   <w:t>RA 2109</w:t>
                 </w:r>
-                <w:bookmarkStart w:id="0" w:name="_GoBack"/>
+                <w:bookmarkStart w:name="_GoBack" w:id="0"/>
                 <w:bookmarkEnd w:id="0"/>
                 <w:r>
                   <w:rPr>
@@ -811,17 +807,8 @@
                     <w:rFonts w:ascii="Arial" w:hAnsi="Arial" w:cs="Arial"/>
                     <w:sz w:val="24"/>
                   </w:rPr>
-                  <w:t xml:space="preserve">Renato Cury </w:t>
+                  <w:t>Renato Cury Valduga</w:t>
                 </w:r>
-                <w:proofErr w:type="spellStart"/>
-                <w:r>
-                  <w:rPr>
-                    <w:rFonts w:ascii="Arial" w:hAnsi="Arial" w:cs="Arial"/>
-                    <w:sz w:val="24"/>
-                  </w:rPr>
-                  <w:t>Valduga</w:t>
-                </w:r>
-                <w:proofErr w:type="spellEnd"/>
                 <w:r>
                   <w:rPr>
                     <w:rFonts w:ascii="Arial" w:hAnsi="Arial" w:cs="Arial"/>
@@ -842,6 +829,12 @@
                     <w:sz w:val="24"/>
                   </w:rPr>
                   <w:tab/>
+                </w:r>
+                <w:r>
+                  <w:rPr>
+                    <w:rFonts w:ascii="Arial" w:hAnsi="Arial" w:cs="Arial"/>
+                    <w:sz w:val="24"/>
+                  </w:rPr>
                   <w:t>RA 2206892</w:t>
                 </w:r>
               </w:p>
@@ -866,6 +859,12 @@
                     <w:sz w:val="24"/>
                   </w:rPr>
                   <w:tab/>
+                </w:r>
+                <w:r>
+                  <w:rPr>
+                    <w:rFonts w:ascii="Arial" w:hAnsi="Arial" w:cs="Arial"/>
+                    <w:sz w:val="24"/>
+                  </w:rPr>
                   <w:t>RA 2205959</w:t>
                 </w:r>
               </w:p>
@@ -890,6 +889,12 @@
                     <w:sz w:val="24"/>
                   </w:rPr>
                   <w:tab/>
+                </w:r>
+                <w:r>
+                  <w:rPr>
+                    <w:rFonts w:ascii="Arial" w:hAnsi="Arial" w:cs="Arial"/>
+                    <w:sz w:val="24"/>
+                  </w:rPr>
                   <w:t>RA 2202769</w:t>
                 </w:r>
               </w:p>
@@ -903,9 +908,9 @@
             <w:tcW w:w="1415" w:type="dxa"/>
             <w:gridSpan w:val="3"/>
             <w:tcBorders>
-              <w:top w:val="single" w:sz="4" w:space="0" w:color="000000"/>
-              <w:left w:val="single" w:sz="4" w:space="0" w:color="000000"/>
-              <w:bottom w:val="single" w:sz="4" w:space="0" w:color="000000"/>
+              <w:top w:val="single" w:color="000000" w:sz="4" w:space="0"/>
+              <w:left w:val="single" w:color="000000" w:sz="4" w:space="0"/>
+              <w:bottom w:val="single" w:color="000000" w:sz="4" w:space="0"/>
               <w:right w:val="nil"/>
             </w:tcBorders>
             <w:shd w:val="clear" w:color="auto" w:fill="auto"/>
@@ -930,10 +935,10 @@
             <w:tcW w:w="7639" w:type="dxa"/>
             <w:gridSpan w:val="4"/>
             <w:tcBorders>
-              <w:top w:val="single" w:sz="4" w:space="0" w:color="000000"/>
+              <w:top w:val="single" w:color="000000" w:sz="4" w:space="0"/>
               <w:left w:val="nil"/>
-              <w:bottom w:val="single" w:sz="4" w:space="0" w:color="000000"/>
-              <w:right w:val="single" w:sz="4" w:space="0" w:color="000000"/>
+              <w:bottom w:val="single" w:color="000000" w:sz="4" w:space="0"/>
+              <w:right w:val="single" w:color="000000" w:sz="4" w:space="0"/>
             </w:tcBorders>
           </w:tcPr>
           <w:p>
@@ -1039,10 +1044,10 @@
       <w:tblPr>
         <w:tblW w:w="9067" w:type="dxa"/>
         <w:tblBorders>
-          <w:top w:val="single" w:sz="4" w:space="0" w:color="auto"/>
-          <w:left w:val="single" w:sz="4" w:space="0" w:color="auto"/>
-          <w:bottom w:val="single" w:sz="4" w:space="0" w:color="auto"/>
-          <w:right w:val="single" w:sz="4" w:space="0" w:color="auto"/>
+          <w:top w:val="single" w:color="auto" w:sz="4" w:space="0"/>
+          <w:left w:val="single" w:color="auto" w:sz="4" w:space="0"/>
+          <w:bottom w:val="single" w:color="auto" w:sz="4" w:space="0"/>
+          <w:right w:val="single" w:color="auto" w:sz="4" w:space="0"/>
         </w:tblBorders>
         <w:tblCellMar>
           <w:top w:w="57" w:type="dxa"/>
@@ -1061,12 +1066,13 @@
           <w:tcPr>
             <w:tcW w:w="4106" w:type="dxa"/>
             <w:tcBorders>
-              <w:top w:val="single" w:sz="4" w:space="0" w:color="auto"/>
-              <w:left w:val="single" w:sz="4" w:space="0" w:color="auto"/>
-              <w:bottom w:val="single" w:sz="4" w:space="0" w:color="auto"/>
-              <w:right w:val="single" w:sz="4" w:space="0" w:color="auto"/>
+              <w:top w:val="single" w:color="auto" w:sz="4" w:space="0"/>
+              <w:left w:val="single" w:color="auto" w:sz="4" w:space="0"/>
+              <w:bottom w:val="single" w:color="auto" w:sz="4" w:space="0"/>
+              <w:right w:val="single" w:color="auto" w:sz="4" w:space="0"/>
             </w:tcBorders>
             <w:shd w:val="clear" w:color="auto" w:fill="F2F2F2" w:themeFill="background1" w:themeFillShade="F2"/>
+            <w:tcMar/>
           </w:tcPr>
           <w:p>
             <w:pPr>
@@ -1095,12 +1101,13 @@
           <w:tcPr>
             <w:tcW w:w="4961" w:type="dxa"/>
             <w:tcBorders>
-              <w:top w:val="single" w:sz="4" w:space="0" w:color="auto"/>
-              <w:left w:val="single" w:sz="4" w:space="0" w:color="auto"/>
-              <w:bottom w:val="single" w:sz="4" w:space="0" w:color="auto"/>
-              <w:right w:val="single" w:sz="4" w:space="0" w:color="auto"/>
+              <w:top w:val="single" w:color="auto" w:sz="4" w:space="0"/>
+              <w:left w:val="single" w:color="auto" w:sz="4" w:space="0"/>
+              <w:bottom w:val="single" w:color="auto" w:sz="4" w:space="0"/>
+              <w:right w:val="single" w:color="auto" w:sz="4" w:space="0"/>
             </w:tcBorders>
             <w:shd w:val="clear" w:color="auto" w:fill="F2F2F2" w:themeFill="background1" w:themeFillShade="F2"/>
+            <w:tcMar/>
           </w:tcPr>
           <w:p>
             <w:pPr>
@@ -1134,16 +1141,17 @@
           <w:tcPr>
             <w:tcW w:w="4106" w:type="dxa"/>
             <w:tcBorders>
-              <w:top w:val="single" w:sz="4" w:space="0" w:color="auto"/>
-              <w:left w:val="single" w:sz="4" w:space="0" w:color="auto"/>
-              <w:bottom w:val="single" w:sz="4" w:space="0" w:color="auto"/>
-              <w:right w:val="single" w:sz="4" w:space="0" w:color="auto"/>
+              <w:top w:val="single" w:color="auto" w:sz="4" w:space="0"/>
+              <w:left w:val="single" w:color="auto" w:sz="4" w:space="0"/>
+              <w:bottom w:val="single" w:color="auto" w:sz="4" w:space="0"/>
+              <w:right w:val="single" w:color="auto" w:sz="4" w:space="0"/>
             </w:tcBorders>
+            <w:tcMar/>
           </w:tcPr>
           <w:p>
             <w:pPr>
               <w:rPr>
-                <w:rFonts w:ascii="Arial" w:eastAsia="Calibri" w:hAnsi="Arial" w:cs="Arial"/>
+                <w:rFonts w:ascii="Arial" w:hAnsi="Arial" w:eastAsia="Calibri" w:cs="Arial"/>
                 <w:sz w:val="24"/>
               </w:rPr>
             </w:pPr>
@@ -1167,25 +1175,28 @@
           <w:tcPr>
             <w:tcW w:w="4961" w:type="dxa"/>
             <w:tcBorders>
-              <w:top w:val="single" w:sz="4" w:space="0" w:color="auto"/>
-              <w:left w:val="single" w:sz="4" w:space="0" w:color="auto"/>
-              <w:bottom w:val="single" w:sz="4" w:space="0" w:color="auto"/>
-              <w:right w:val="single" w:sz="4" w:space="0" w:color="auto"/>
+              <w:top w:val="single" w:color="auto" w:sz="4" w:space="0"/>
+              <w:left w:val="single" w:color="auto" w:sz="4" w:space="0"/>
+              <w:bottom w:val="single" w:color="auto" w:sz="4" w:space="0"/>
+              <w:right w:val="single" w:color="auto" w:sz="4" w:space="0"/>
             </w:tcBorders>
+            <w:tcMar/>
           </w:tcPr>
           <w:p>
             <w:pPr>
               <w:rPr>
                 <w:rFonts w:ascii="Arial" w:hAnsi="Arial" w:cs="Arial"/>
                 <w:sz w:val="24"/>
-              </w:rPr>
-            </w:pPr>
-            <w:r>
-              <w:rPr>
-                <w:rFonts w:ascii="Arial" w:hAnsi="Arial" w:cs="Arial"/>
-                <w:sz w:val="24"/>
-              </w:rPr>
-              <w:t>Foi analisada a contribuição de cada membro no processo de comunicação durante o desenvolvimento do projeto desde o seu começo.</w:t>
+                <w:szCs w:val="24"/>
+              </w:rPr>
+            </w:pPr>
+            <w:r>
+              <w:rPr>
+                <w:rFonts w:ascii="Arial" w:hAnsi="Arial" w:cs="Arial"/>
+                <w:sz w:val="24"/>
+                <w:szCs w:val="24"/>
+              </w:rPr>
+              <w:t>Foi realizada uma análise com o propósito de avaliar a contribuição de cada membro no processo comunicativo durante a fase de desenvolvimento do projeto.</w:t>
             </w:r>
           </w:p>
         </w:tc>
@@ -1198,16 +1209,17 @@
           <w:tcPr>
             <w:tcW w:w="4106" w:type="dxa"/>
             <w:tcBorders>
-              <w:top w:val="single" w:sz="4" w:space="0" w:color="auto"/>
-              <w:left w:val="single" w:sz="4" w:space="0" w:color="auto"/>
-              <w:bottom w:val="single" w:sz="4" w:space="0" w:color="auto"/>
-              <w:right w:val="single" w:sz="4" w:space="0" w:color="auto"/>
+              <w:top w:val="single" w:color="auto" w:sz="4" w:space="0"/>
+              <w:left w:val="single" w:color="auto" w:sz="4" w:space="0"/>
+              <w:bottom w:val="single" w:color="auto" w:sz="4" w:space="0"/>
+              <w:right w:val="single" w:color="auto" w:sz="4" w:space="0"/>
             </w:tcBorders>
+            <w:tcMar/>
           </w:tcPr>
           <w:p>
             <w:pPr>
               <w:rPr>
-                <w:rFonts w:ascii="Arial" w:eastAsia="Calibri" w:hAnsi="Arial" w:cs="Arial"/>
+                <w:rFonts w:ascii="Arial" w:hAnsi="Arial" w:eastAsia="Calibri" w:cs="Arial"/>
                 <w:sz w:val="24"/>
               </w:rPr>
             </w:pPr>
@@ -1231,11 +1243,12 @@
           <w:tcPr>
             <w:tcW w:w="4961" w:type="dxa"/>
             <w:tcBorders>
-              <w:top w:val="single" w:sz="4" w:space="0" w:color="auto"/>
-              <w:left w:val="single" w:sz="4" w:space="0" w:color="auto"/>
-              <w:bottom w:val="single" w:sz="4" w:space="0" w:color="auto"/>
-              <w:right w:val="single" w:sz="4" w:space="0" w:color="auto"/>
+              <w:top w:val="single" w:color="auto" w:sz="4" w:space="0"/>
+              <w:left w:val="single" w:color="auto" w:sz="4" w:space="0"/>
+              <w:bottom w:val="single" w:color="auto" w:sz="4" w:space="0"/>
+              <w:right w:val="single" w:color="auto" w:sz="4" w:space="0"/>
             </w:tcBorders>
+            <w:tcMar/>
           </w:tcPr>
           <w:p>
             <w:pPr>
@@ -1249,23 +1262,7 @@
                 <w:rFonts w:ascii="Arial" w:hAnsi="Arial" w:cs="Arial"/>
                 <w:sz w:val="24"/>
               </w:rPr>
-              <w:t xml:space="preserve">Avaliou-se o envolvimento de cada membro na elaboração do projeto, considerando aspectos como </w:t>
-            </w:r>
-            <w:proofErr w:type="spellStart"/>
-            <w:r>
-              <w:rPr>
-                <w:rFonts w:ascii="Arial" w:hAnsi="Arial" w:cs="Arial"/>
-                <w:sz w:val="24"/>
-              </w:rPr>
-              <w:t>proatividade</w:t>
-            </w:r>
-            <w:proofErr w:type="spellEnd"/>
-            <w:r>
-              <w:rPr>
-                <w:rFonts w:ascii="Arial" w:hAnsi="Arial" w:cs="Arial"/>
-                <w:sz w:val="24"/>
-              </w:rPr>
-              <w:t>, espírito de equipe, engajamento, desenvolvimento do projeto e o resultado final.</w:t>
+              <w:t>Avaliou-se o envolvimento de cada membro na elaboração do projeto, considerando aspectos como proatividade, espírito de equipe, engajamento, desenvolvimento do projeto e o resultado final.</w:t>
             </w:r>
           </w:p>
         </w:tc>
@@ -1278,16 +1275,17 @@
           <w:tcPr>
             <w:tcW w:w="4106" w:type="dxa"/>
             <w:tcBorders>
-              <w:top w:val="single" w:sz="4" w:space="0" w:color="auto"/>
-              <w:left w:val="single" w:sz="4" w:space="0" w:color="auto"/>
-              <w:bottom w:val="single" w:sz="4" w:space="0" w:color="auto"/>
-              <w:right w:val="single" w:sz="4" w:space="0" w:color="auto"/>
+              <w:top w:val="single" w:color="auto" w:sz="4" w:space="0"/>
+              <w:left w:val="single" w:color="auto" w:sz="4" w:space="0"/>
+              <w:bottom w:val="single" w:color="auto" w:sz="4" w:space="0"/>
+              <w:right w:val="single" w:color="auto" w:sz="4" w:space="0"/>
             </w:tcBorders>
+            <w:tcMar/>
           </w:tcPr>
           <w:p>
             <w:pPr>
               <w:rPr>
-                <w:rFonts w:ascii="Arial" w:eastAsia="Calibri" w:hAnsi="Arial" w:cs="Arial"/>
+                <w:rFonts w:ascii="Arial" w:hAnsi="Arial" w:eastAsia="Calibri" w:cs="Arial"/>
                 <w:sz w:val="24"/>
               </w:rPr>
             </w:pPr>
@@ -1311,33 +1309,28 @@
           <w:tcPr>
             <w:tcW w:w="4961" w:type="dxa"/>
             <w:tcBorders>
-              <w:top w:val="single" w:sz="4" w:space="0" w:color="auto"/>
-              <w:left w:val="single" w:sz="4" w:space="0" w:color="auto"/>
-              <w:bottom w:val="single" w:sz="4" w:space="0" w:color="auto"/>
-              <w:right w:val="single" w:sz="4" w:space="0" w:color="auto"/>
+              <w:top w:val="single" w:color="auto" w:sz="4" w:space="0"/>
+              <w:left w:val="single" w:color="auto" w:sz="4" w:space="0"/>
+              <w:bottom w:val="single" w:color="auto" w:sz="4" w:space="0"/>
+              <w:right w:val="single" w:color="auto" w:sz="4" w:space="0"/>
             </w:tcBorders>
+            <w:tcMar/>
           </w:tcPr>
           <w:p>
             <w:pPr>
               <w:rPr>
                 <w:rFonts w:ascii="Arial" w:hAnsi="Arial" w:cs="Arial"/>
                 <w:sz w:val="24"/>
-              </w:rPr>
-            </w:pPr>
-            <w:r>
-              <w:rPr>
-                <w:rFonts w:ascii="Arial" w:hAnsi="Arial" w:cs="Arial"/>
-                <w:sz w:val="24"/>
-              </w:rPr>
-              <w:t xml:space="preserve">De acordo com o plano de ação do projeto, cada integrante ficou responsável por uma fase específica, com a execução dividida em </w:t>
-            </w:r>
-            <w:r>
-              <w:rPr>
-                <w:rFonts w:ascii="Arial" w:hAnsi="Arial" w:cs="Arial"/>
-                <w:sz w:val="24"/>
-              </w:rPr>
-              <w:lastRenderedPageBreak/>
-              <w:t>duas etapas: a parte teórica e a parte prática. Assim, avaliamos o desempenho de cada membro na etapa a que foi designado.</w:t>
+                <w:szCs w:val="24"/>
+              </w:rPr>
+            </w:pPr>
+            <w:r>
+              <w:rPr>
+                <w:rFonts w:ascii="Arial" w:hAnsi="Arial" w:cs="Arial"/>
+                <w:sz w:val="24"/>
+                <w:szCs w:val="24"/>
+              </w:rPr>
+              <w:t>Conforme delineado no plano de ação do projeto, cada integrante foi designado para a execução de uma fase específica, cuja realização foi subdividida em duas etapas: a primeira, de natureza teórica, e a segunda, de natureza prática. Dessa forma, é possível mensurar o desempenho de cada membro na etapa para a qual foi designado.</w:t>
             </w:r>
           </w:p>
         </w:tc>
@@ -1439,8 +1432,8 @@
           <w:tcPr>
             <w:tcW w:w="413" w:type="dxa"/>
             <w:tcBorders>
-              <w:bottom w:val="single" w:sz="4" w:space="0" w:color="000000" w:themeColor="text1"/>
-              <w:right w:val="single" w:sz="4" w:space="0" w:color="000000" w:themeColor="text1"/>
+              <w:bottom w:val="single" w:color="000000" w:themeColor="text1" w:sz="4" w:space="0"/>
+              <w:right w:val="single" w:color="000000" w:themeColor="text1" w:sz="4" w:space="0"/>
             </w:tcBorders>
             <w:shd w:val="clear" w:color="auto" w:fill="FFFFFF" w:themeFill="background1"/>
           </w:tcPr>
@@ -1458,10 +1451,10 @@
           <w:tcPr>
             <w:tcW w:w="3273" w:type="dxa"/>
             <w:tcBorders>
-              <w:top w:val="single" w:sz="4" w:space="0" w:color="auto"/>
-              <w:left w:val="single" w:sz="4" w:space="0" w:color="000000" w:themeColor="text1"/>
-              <w:bottom w:val="single" w:sz="4" w:space="0" w:color="auto"/>
-              <w:right w:val="single" w:sz="4" w:space="0" w:color="auto"/>
+              <w:top w:val="single" w:color="auto" w:sz="4" w:space="0"/>
+              <w:left w:val="single" w:color="000000" w:themeColor="text1" w:sz="4" w:space="0"/>
+              <w:bottom w:val="single" w:color="auto" w:sz="4" w:space="0"/>
+              <w:right w:val="single" w:color="auto" w:sz="4" w:space="0"/>
             </w:tcBorders>
             <w:shd w:val="clear" w:color="auto" w:fill="F2F2F2" w:themeFill="background1" w:themeFillShade="F2"/>
             <w:vAlign w:val="center"/>
@@ -1488,10 +1481,10 @@
           <w:tcPr>
             <w:tcW w:w="1134" w:type="dxa"/>
             <w:tcBorders>
-              <w:top w:val="single" w:sz="4" w:space="0" w:color="auto"/>
-              <w:left w:val="single" w:sz="4" w:space="0" w:color="auto"/>
-              <w:bottom w:val="single" w:sz="4" w:space="0" w:color="auto"/>
-              <w:right w:val="single" w:sz="4" w:space="0" w:color="auto"/>
+              <w:top w:val="single" w:color="auto" w:sz="4" w:space="0"/>
+              <w:left w:val="single" w:color="auto" w:sz="4" w:space="0"/>
+              <w:bottom w:val="single" w:color="auto" w:sz="4" w:space="0"/>
+              <w:right w:val="single" w:color="auto" w:sz="4" w:space="0"/>
             </w:tcBorders>
             <w:shd w:val="clear" w:color="auto" w:fill="F2F2F2" w:themeFill="background1" w:themeFillShade="F2"/>
             <w:vAlign w:val="center"/>
@@ -1548,10 +1541,10 @@
           <w:tcPr>
             <w:tcW w:w="4234" w:type="dxa"/>
             <w:tcBorders>
-              <w:top w:val="single" w:sz="4" w:space="0" w:color="auto"/>
-              <w:left w:val="single" w:sz="4" w:space="0" w:color="auto"/>
-              <w:bottom w:val="single" w:sz="4" w:space="0" w:color="auto"/>
-              <w:right w:val="single" w:sz="4" w:space="0" w:color="auto"/>
+              <w:top w:val="single" w:color="auto" w:sz="4" w:space="0"/>
+              <w:left w:val="single" w:color="auto" w:sz="4" w:space="0"/>
+              <w:bottom w:val="single" w:color="auto" w:sz="4" w:space="0"/>
+              <w:right w:val="single" w:color="auto" w:sz="4" w:space="0"/>
             </w:tcBorders>
             <w:shd w:val="clear" w:color="auto" w:fill="F2F2F2" w:themeFill="background1" w:themeFillShade="F2"/>
             <w:vAlign w:val="center"/>
@@ -1580,10 +1573,10 @@
           <w:tcPr>
             <w:tcW w:w="413" w:type="dxa"/>
             <w:tcBorders>
-              <w:top w:val="single" w:sz="4" w:space="0" w:color="000000" w:themeColor="text1"/>
-              <w:left w:val="single" w:sz="4" w:space="0" w:color="000000" w:themeColor="text1"/>
-              <w:bottom w:val="single" w:sz="4" w:space="0" w:color="auto"/>
-              <w:right w:val="single" w:sz="4" w:space="0" w:color="auto"/>
+              <w:top w:val="single" w:color="000000" w:themeColor="text1" w:sz="4" w:space="0"/>
+              <w:left w:val="single" w:color="000000" w:themeColor="text1" w:sz="4" w:space="0"/>
+              <w:bottom w:val="single" w:color="auto" w:sz="4" w:space="0"/>
+              <w:right w:val="single" w:color="auto" w:sz="4" w:space="0"/>
             </w:tcBorders>
             <w:shd w:val="clear" w:color="auto" w:fill="F2F2F2" w:themeFill="background1" w:themeFillShade="F2"/>
           </w:tcPr>
@@ -1607,10 +1600,10 @@
           <w:tcPr>
             <w:tcW w:w="3273" w:type="dxa"/>
             <w:tcBorders>
-              <w:top w:val="single" w:sz="4" w:space="0" w:color="auto"/>
-              <w:left w:val="single" w:sz="4" w:space="0" w:color="auto"/>
-              <w:bottom w:val="single" w:sz="4" w:space="0" w:color="auto"/>
-              <w:right w:val="single" w:sz="4" w:space="0" w:color="auto"/>
+              <w:top w:val="single" w:color="auto" w:sz="4" w:space="0"/>
+              <w:left w:val="single" w:color="auto" w:sz="4" w:space="0"/>
+              <w:bottom w:val="single" w:color="auto" w:sz="4" w:space="0"/>
+              <w:right w:val="single" w:color="auto" w:sz="4" w:space="0"/>
             </w:tcBorders>
             <w:shd w:val="clear" w:color="auto" w:fill="auto"/>
           </w:tcPr>
@@ -1641,10 +1634,10 @@
           <w:tcPr>
             <w:tcW w:w="1134" w:type="dxa"/>
             <w:tcBorders>
-              <w:top w:val="single" w:sz="4" w:space="0" w:color="auto"/>
-              <w:left w:val="single" w:sz="4" w:space="0" w:color="auto"/>
-              <w:bottom w:val="single" w:sz="4" w:space="0" w:color="auto"/>
-              <w:right w:val="single" w:sz="4" w:space="0" w:color="auto"/>
+              <w:top w:val="single" w:color="auto" w:sz="4" w:space="0"/>
+              <w:left w:val="single" w:color="auto" w:sz="4" w:space="0"/>
+              <w:bottom w:val="single" w:color="auto" w:sz="4" w:space="0"/>
+              <w:right w:val="single" w:color="auto" w:sz="4" w:space="0"/>
             </w:tcBorders>
             <w:shd w:val="clear" w:color="auto" w:fill="auto"/>
           </w:tcPr>
@@ -1668,10 +1661,10 @@
           <w:tcPr>
             <w:tcW w:w="4234" w:type="dxa"/>
             <w:tcBorders>
-              <w:top w:val="single" w:sz="4" w:space="0" w:color="auto"/>
-              <w:left w:val="single" w:sz="4" w:space="0" w:color="auto"/>
-              <w:bottom w:val="single" w:sz="4" w:space="0" w:color="auto"/>
-              <w:right w:val="single" w:sz="4" w:space="0" w:color="auto"/>
+              <w:top w:val="single" w:color="auto" w:sz="4" w:space="0"/>
+              <w:left w:val="single" w:color="auto" w:sz="4" w:space="0"/>
+              <w:bottom w:val="single" w:color="auto" w:sz="4" w:space="0"/>
+              <w:right w:val="single" w:color="auto" w:sz="4" w:space="0"/>
             </w:tcBorders>
           </w:tcPr>
           <w:p>
@@ -1710,10 +1703,10 @@
           <w:tcPr>
             <w:tcW w:w="413" w:type="dxa"/>
             <w:tcBorders>
-              <w:top w:val="single" w:sz="4" w:space="0" w:color="auto"/>
-              <w:left w:val="single" w:sz="4" w:space="0" w:color="auto"/>
-              <w:bottom w:val="single" w:sz="4" w:space="0" w:color="auto"/>
-              <w:right w:val="single" w:sz="4" w:space="0" w:color="auto"/>
+              <w:top w:val="single" w:color="auto" w:sz="4" w:space="0"/>
+              <w:left w:val="single" w:color="auto" w:sz="4" w:space="0"/>
+              <w:bottom w:val="single" w:color="auto" w:sz="4" w:space="0"/>
+              <w:right w:val="single" w:color="auto" w:sz="4" w:space="0"/>
             </w:tcBorders>
             <w:shd w:val="clear" w:color="auto" w:fill="F2F2F2" w:themeFill="background1" w:themeFillShade="F2"/>
           </w:tcPr>
@@ -1737,10 +1730,10 @@
           <w:tcPr>
             <w:tcW w:w="3273" w:type="dxa"/>
             <w:tcBorders>
-              <w:top w:val="single" w:sz="4" w:space="0" w:color="auto"/>
-              <w:left w:val="single" w:sz="4" w:space="0" w:color="auto"/>
-              <w:bottom w:val="single" w:sz="4" w:space="0" w:color="auto"/>
-              <w:right w:val="single" w:sz="4" w:space="0" w:color="auto"/>
+              <w:top w:val="single" w:color="auto" w:sz="4" w:space="0"/>
+              <w:left w:val="single" w:color="auto" w:sz="4" w:space="0"/>
+              <w:bottom w:val="single" w:color="auto" w:sz="4" w:space="0"/>
+              <w:right w:val="single" w:color="auto" w:sz="4" w:space="0"/>
             </w:tcBorders>
             <w:shd w:val="clear" w:color="auto" w:fill="auto"/>
           </w:tcPr>
@@ -1764,10 +1757,10 @@
           <w:tcPr>
             <w:tcW w:w="1134" w:type="dxa"/>
             <w:tcBorders>
-              <w:top w:val="single" w:sz="4" w:space="0" w:color="auto"/>
-              <w:left w:val="single" w:sz="4" w:space="0" w:color="auto"/>
-              <w:bottom w:val="single" w:sz="4" w:space="0" w:color="auto"/>
-              <w:right w:val="single" w:sz="4" w:space="0" w:color="auto"/>
+              <w:top w:val="single" w:color="auto" w:sz="4" w:space="0"/>
+              <w:left w:val="single" w:color="auto" w:sz="4" w:space="0"/>
+              <w:bottom w:val="single" w:color="auto" w:sz="4" w:space="0"/>
+              <w:right w:val="single" w:color="auto" w:sz="4" w:space="0"/>
             </w:tcBorders>
             <w:shd w:val="clear" w:color="auto" w:fill="auto"/>
           </w:tcPr>
@@ -1791,10 +1784,10 @@
           <w:tcPr>
             <w:tcW w:w="4234" w:type="dxa"/>
             <w:tcBorders>
-              <w:top w:val="single" w:sz="4" w:space="0" w:color="auto"/>
-              <w:left w:val="single" w:sz="4" w:space="0" w:color="auto"/>
-              <w:bottom w:val="single" w:sz="4" w:space="0" w:color="auto"/>
-              <w:right w:val="single" w:sz="4" w:space="0" w:color="auto"/>
+              <w:top w:val="single" w:color="auto" w:sz="4" w:space="0"/>
+              <w:left w:val="single" w:color="auto" w:sz="4" w:space="0"/>
+              <w:bottom w:val="single" w:color="auto" w:sz="4" w:space="0"/>
+              <w:right w:val="single" w:color="auto" w:sz="4" w:space="0"/>
             </w:tcBorders>
           </w:tcPr>
           <w:p>
@@ -1847,10 +1840,10 @@
           <w:tcPr>
             <w:tcW w:w="413" w:type="dxa"/>
             <w:tcBorders>
-              <w:top w:val="single" w:sz="4" w:space="0" w:color="auto"/>
-              <w:left w:val="single" w:sz="4" w:space="0" w:color="auto"/>
-              <w:bottom w:val="single" w:sz="4" w:space="0" w:color="auto"/>
-              <w:right w:val="single" w:sz="4" w:space="0" w:color="auto"/>
+              <w:top w:val="single" w:color="auto" w:sz="4" w:space="0"/>
+              <w:left w:val="single" w:color="auto" w:sz="4" w:space="0"/>
+              <w:bottom w:val="single" w:color="auto" w:sz="4" w:space="0"/>
+              <w:right w:val="single" w:color="auto" w:sz="4" w:space="0"/>
             </w:tcBorders>
             <w:shd w:val="clear" w:color="auto" w:fill="F2F2F2" w:themeFill="background1" w:themeFillShade="F2"/>
           </w:tcPr>
@@ -1874,10 +1867,10 @@
           <w:tcPr>
             <w:tcW w:w="3273" w:type="dxa"/>
             <w:tcBorders>
-              <w:top w:val="single" w:sz="4" w:space="0" w:color="auto"/>
-              <w:left w:val="single" w:sz="4" w:space="0" w:color="auto"/>
-              <w:bottom w:val="single" w:sz="4" w:space="0" w:color="auto"/>
-              <w:right w:val="single" w:sz="4" w:space="0" w:color="auto"/>
+              <w:top w:val="single" w:color="auto" w:sz="4" w:space="0"/>
+              <w:left w:val="single" w:color="auto" w:sz="4" w:space="0"/>
+              <w:bottom w:val="single" w:color="auto" w:sz="4" w:space="0"/>
+              <w:right w:val="single" w:color="auto" w:sz="4" w:space="0"/>
             </w:tcBorders>
             <w:shd w:val="clear" w:color="auto" w:fill="auto"/>
           </w:tcPr>
@@ -1901,10 +1894,10 @@
           <w:tcPr>
             <w:tcW w:w="1134" w:type="dxa"/>
             <w:tcBorders>
-              <w:top w:val="single" w:sz="4" w:space="0" w:color="auto"/>
-              <w:left w:val="single" w:sz="4" w:space="0" w:color="auto"/>
-              <w:bottom w:val="single" w:sz="4" w:space="0" w:color="auto"/>
-              <w:right w:val="single" w:sz="4" w:space="0" w:color="auto"/>
+              <w:top w:val="single" w:color="auto" w:sz="4" w:space="0"/>
+              <w:left w:val="single" w:color="auto" w:sz="4" w:space="0"/>
+              <w:bottom w:val="single" w:color="auto" w:sz="4" w:space="0"/>
+              <w:right w:val="single" w:color="auto" w:sz="4" w:space="0"/>
             </w:tcBorders>
             <w:shd w:val="clear" w:color="auto" w:fill="auto"/>
           </w:tcPr>
@@ -1928,10 +1921,10 @@
           <w:tcPr>
             <w:tcW w:w="4234" w:type="dxa"/>
             <w:tcBorders>
-              <w:top w:val="single" w:sz="4" w:space="0" w:color="auto"/>
-              <w:left w:val="single" w:sz="4" w:space="0" w:color="auto"/>
-              <w:bottom w:val="single" w:sz="4" w:space="0" w:color="auto"/>
-              <w:right w:val="single" w:sz="4" w:space="0" w:color="auto"/>
+              <w:top w:val="single" w:color="auto" w:sz="4" w:space="0"/>
+              <w:left w:val="single" w:color="auto" w:sz="4" w:space="0"/>
+              <w:bottom w:val="single" w:color="auto" w:sz="4" w:space="0"/>
+              <w:right w:val="single" w:color="auto" w:sz="4" w:space="0"/>
             </w:tcBorders>
           </w:tcPr>
           <w:p>
@@ -1970,10 +1963,10 @@
           <w:tcPr>
             <w:tcW w:w="413" w:type="dxa"/>
             <w:tcBorders>
-              <w:top w:val="single" w:sz="4" w:space="0" w:color="auto"/>
-              <w:left w:val="single" w:sz="4" w:space="0" w:color="auto"/>
-              <w:bottom w:val="single" w:sz="4" w:space="0" w:color="auto"/>
-              <w:right w:val="single" w:sz="4" w:space="0" w:color="auto"/>
+              <w:top w:val="single" w:color="auto" w:sz="4" w:space="0"/>
+              <w:left w:val="single" w:color="auto" w:sz="4" w:space="0"/>
+              <w:bottom w:val="single" w:color="auto" w:sz="4" w:space="0"/>
+              <w:right w:val="single" w:color="auto" w:sz="4" w:space="0"/>
             </w:tcBorders>
             <w:shd w:val="clear" w:color="auto" w:fill="F2F2F2" w:themeFill="background1" w:themeFillShade="F2"/>
           </w:tcPr>
@@ -1997,10 +1990,10 @@
           <w:tcPr>
             <w:tcW w:w="3273" w:type="dxa"/>
             <w:tcBorders>
-              <w:top w:val="single" w:sz="4" w:space="0" w:color="auto"/>
-              <w:left w:val="single" w:sz="4" w:space="0" w:color="auto"/>
-              <w:bottom w:val="single" w:sz="4" w:space="0" w:color="auto"/>
-              <w:right w:val="single" w:sz="4" w:space="0" w:color="auto"/>
+              <w:top w:val="single" w:color="auto" w:sz="4" w:space="0"/>
+              <w:left w:val="single" w:color="auto" w:sz="4" w:space="0"/>
+              <w:bottom w:val="single" w:color="auto" w:sz="4" w:space="0"/>
+              <w:right w:val="single" w:color="auto" w:sz="4" w:space="0"/>
             </w:tcBorders>
             <w:shd w:val="clear" w:color="auto" w:fill="auto"/>
           </w:tcPr>
@@ -2011,37 +2004,12 @@
                 <w:sz w:val="24"/>
               </w:rPr>
             </w:pPr>
-            <w:proofErr w:type="spellStart"/>
-            <w:r>
-              <w:rPr>
-                <w:rFonts w:ascii="Arial" w:hAnsi="Arial" w:cs="Arial"/>
-                <w:sz w:val="24"/>
-              </w:rPr>
-              <w:t>Lavysk</w:t>
-            </w:r>
-            <w:proofErr w:type="spellEnd"/>
-            <w:r>
-              <w:rPr>
-                <w:rFonts w:ascii="Arial" w:hAnsi="Arial" w:cs="Arial"/>
-                <w:sz w:val="24"/>
-              </w:rPr>
-              <w:t xml:space="preserve"> </w:t>
-            </w:r>
-            <w:proofErr w:type="spellStart"/>
-            <w:r>
-              <w:rPr>
-                <w:rFonts w:ascii="Arial" w:hAnsi="Arial" w:cs="Arial"/>
-                <w:sz w:val="24"/>
-              </w:rPr>
-              <w:t>Aryel</w:t>
-            </w:r>
-            <w:proofErr w:type="spellEnd"/>
-            <w:r>
-              <w:rPr>
-                <w:rFonts w:ascii="Arial" w:hAnsi="Arial" w:cs="Arial"/>
-                <w:sz w:val="24"/>
-              </w:rPr>
-              <w:t xml:space="preserve"> Nascimento Santos</w:t>
+            <w:r>
+              <w:rPr>
+                <w:rFonts w:ascii="Arial" w:hAnsi="Arial" w:cs="Arial"/>
+                <w:sz w:val="24"/>
+              </w:rPr>
+              <w:t>Lavysk Aryel Nascimento Santos</w:t>
             </w:r>
           </w:p>
         </w:tc>
@@ -2049,10 +2017,10 @@
           <w:tcPr>
             <w:tcW w:w="1134" w:type="dxa"/>
             <w:tcBorders>
-              <w:top w:val="single" w:sz="4" w:space="0" w:color="auto"/>
-              <w:left w:val="single" w:sz="4" w:space="0" w:color="auto"/>
-              <w:bottom w:val="single" w:sz="4" w:space="0" w:color="auto"/>
-              <w:right w:val="single" w:sz="4" w:space="0" w:color="auto"/>
+              <w:top w:val="single" w:color="auto" w:sz="4" w:space="0"/>
+              <w:left w:val="single" w:color="auto" w:sz="4" w:space="0"/>
+              <w:bottom w:val="single" w:color="auto" w:sz="4" w:space="0"/>
+              <w:right w:val="single" w:color="auto" w:sz="4" w:space="0"/>
             </w:tcBorders>
             <w:shd w:val="clear" w:color="auto" w:fill="auto"/>
           </w:tcPr>
@@ -2076,10 +2044,10 @@
           <w:tcPr>
             <w:tcW w:w="4234" w:type="dxa"/>
             <w:tcBorders>
-              <w:top w:val="single" w:sz="4" w:space="0" w:color="auto"/>
-              <w:left w:val="single" w:sz="4" w:space="0" w:color="auto"/>
-              <w:bottom w:val="single" w:sz="4" w:space="0" w:color="auto"/>
-              <w:right w:val="single" w:sz="4" w:space="0" w:color="auto"/>
+              <w:top w:val="single" w:color="auto" w:sz="4" w:space="0"/>
+              <w:left w:val="single" w:color="auto" w:sz="4" w:space="0"/>
+              <w:bottom w:val="single" w:color="auto" w:sz="4" w:space="0"/>
+              <w:right w:val="single" w:color="auto" w:sz="4" w:space="0"/>
             </w:tcBorders>
           </w:tcPr>
           <w:p>
@@ -2153,10 +2121,10 @@
           <w:tcPr>
             <w:tcW w:w="413" w:type="dxa"/>
             <w:tcBorders>
-              <w:top w:val="single" w:sz="4" w:space="0" w:color="auto"/>
-              <w:left w:val="single" w:sz="4" w:space="0" w:color="auto"/>
-              <w:bottom w:val="single" w:sz="4" w:space="0" w:color="auto"/>
-              <w:right w:val="single" w:sz="4" w:space="0" w:color="auto"/>
+              <w:top w:val="single" w:color="auto" w:sz="4" w:space="0"/>
+              <w:left w:val="single" w:color="auto" w:sz="4" w:space="0"/>
+              <w:bottom w:val="single" w:color="auto" w:sz="4" w:space="0"/>
+              <w:right w:val="single" w:color="auto" w:sz="4" w:space="0"/>
             </w:tcBorders>
             <w:shd w:val="clear" w:color="auto" w:fill="F2F2F2" w:themeFill="background1" w:themeFillShade="F2"/>
           </w:tcPr>
@@ -2180,10 +2148,10 @@
           <w:tcPr>
             <w:tcW w:w="3273" w:type="dxa"/>
             <w:tcBorders>
-              <w:top w:val="single" w:sz="4" w:space="0" w:color="auto"/>
-              <w:left w:val="single" w:sz="4" w:space="0" w:color="auto"/>
-              <w:bottom w:val="single" w:sz="4" w:space="0" w:color="auto"/>
-              <w:right w:val="single" w:sz="4" w:space="0" w:color="auto"/>
+              <w:top w:val="single" w:color="auto" w:sz="4" w:space="0"/>
+              <w:left w:val="single" w:color="auto" w:sz="4" w:space="0"/>
+              <w:bottom w:val="single" w:color="auto" w:sz="4" w:space="0"/>
+              <w:right w:val="single" w:color="auto" w:sz="4" w:space="0"/>
             </w:tcBorders>
             <w:shd w:val="clear" w:color="auto" w:fill="auto"/>
           </w:tcPr>
@@ -2199,27 +2167,18 @@
                 <w:rFonts w:ascii="Arial" w:hAnsi="Arial" w:cs="Arial"/>
                 <w:sz w:val="24"/>
               </w:rPr>
-              <w:t xml:space="preserve">Marcus Vinicius Silva </w:t>
-            </w:r>
-            <w:proofErr w:type="spellStart"/>
-            <w:r>
-              <w:rPr>
-                <w:rFonts w:ascii="Arial" w:hAnsi="Arial" w:cs="Arial"/>
-                <w:sz w:val="24"/>
-              </w:rPr>
-              <w:t>Damaceno</w:t>
-            </w:r>
-            <w:proofErr w:type="spellEnd"/>
+              <w:t>Marcus Vinicius Silva Damaceno</w:t>
+            </w:r>
           </w:p>
         </w:tc>
         <w:tc>
           <w:tcPr>
             <w:tcW w:w="1134" w:type="dxa"/>
             <w:tcBorders>
-              <w:top w:val="single" w:sz="4" w:space="0" w:color="auto"/>
-              <w:left w:val="single" w:sz="4" w:space="0" w:color="auto"/>
-              <w:bottom w:val="single" w:sz="4" w:space="0" w:color="auto"/>
-              <w:right w:val="single" w:sz="4" w:space="0" w:color="auto"/>
+              <w:top w:val="single" w:color="auto" w:sz="4" w:space="0"/>
+              <w:left w:val="single" w:color="auto" w:sz="4" w:space="0"/>
+              <w:bottom w:val="single" w:color="auto" w:sz="4" w:space="0"/>
+              <w:right w:val="single" w:color="auto" w:sz="4" w:space="0"/>
             </w:tcBorders>
             <w:shd w:val="clear" w:color="auto" w:fill="auto"/>
           </w:tcPr>
@@ -2243,10 +2202,10 @@
           <w:tcPr>
             <w:tcW w:w="4234" w:type="dxa"/>
             <w:tcBorders>
-              <w:top w:val="single" w:sz="4" w:space="0" w:color="auto"/>
-              <w:left w:val="single" w:sz="4" w:space="0" w:color="auto"/>
-              <w:bottom w:val="single" w:sz="4" w:space="0" w:color="auto"/>
-              <w:right w:val="single" w:sz="4" w:space="0" w:color="auto"/>
+              <w:top w:val="single" w:color="auto" w:sz="4" w:space="0"/>
+              <w:left w:val="single" w:color="auto" w:sz="4" w:space="0"/>
+              <w:bottom w:val="single" w:color="auto" w:sz="4" w:space="0"/>
+              <w:right w:val="single" w:color="auto" w:sz="4" w:space="0"/>
             </w:tcBorders>
           </w:tcPr>
           <w:p>
@@ -2306,10 +2265,10 @@
           <w:tcPr>
             <w:tcW w:w="413" w:type="dxa"/>
             <w:tcBorders>
-              <w:top w:val="single" w:sz="4" w:space="0" w:color="auto"/>
-              <w:left w:val="single" w:sz="4" w:space="0" w:color="auto"/>
-              <w:bottom w:val="single" w:sz="4" w:space="0" w:color="auto"/>
-              <w:right w:val="single" w:sz="4" w:space="0" w:color="auto"/>
+              <w:top w:val="single" w:color="auto" w:sz="4" w:space="0"/>
+              <w:left w:val="single" w:color="auto" w:sz="4" w:space="0"/>
+              <w:bottom w:val="single" w:color="auto" w:sz="4" w:space="0"/>
+              <w:right w:val="single" w:color="auto" w:sz="4" w:space="0"/>
             </w:tcBorders>
             <w:shd w:val="clear" w:color="auto" w:fill="F2F2F2" w:themeFill="background1" w:themeFillShade="F2"/>
           </w:tcPr>
@@ -2333,10 +2292,10 @@
           <w:tcPr>
             <w:tcW w:w="3273" w:type="dxa"/>
             <w:tcBorders>
-              <w:top w:val="single" w:sz="4" w:space="0" w:color="auto"/>
-              <w:left w:val="single" w:sz="4" w:space="0" w:color="auto"/>
-              <w:bottom w:val="single" w:sz="4" w:space="0" w:color="auto"/>
-              <w:right w:val="single" w:sz="4" w:space="0" w:color="auto"/>
+              <w:top w:val="single" w:color="auto" w:sz="4" w:space="0"/>
+              <w:left w:val="single" w:color="auto" w:sz="4" w:space="0"/>
+              <w:bottom w:val="single" w:color="auto" w:sz="4" w:space="0"/>
+              <w:right w:val="single" w:color="auto" w:sz="4" w:space="0"/>
             </w:tcBorders>
             <w:shd w:val="clear" w:color="auto" w:fill="auto"/>
           </w:tcPr>
@@ -2352,17 +2311,8 @@
                 <w:rFonts w:ascii="Arial" w:hAnsi="Arial" w:cs="Arial"/>
                 <w:sz w:val="24"/>
               </w:rPr>
-              <w:t xml:space="preserve">Renato Cury </w:t>
-            </w:r>
-            <w:proofErr w:type="spellStart"/>
-            <w:r>
-              <w:rPr>
-                <w:rFonts w:ascii="Arial" w:hAnsi="Arial" w:cs="Arial"/>
-                <w:sz w:val="24"/>
-              </w:rPr>
-              <w:t>Valduga</w:t>
-            </w:r>
-            <w:proofErr w:type="spellEnd"/>
+              <w:t>Renato Cury Valduga</w:t>
+            </w:r>
             <w:r>
               <w:rPr>
                 <w:rFonts w:ascii="Arial" w:hAnsi="Arial" w:cs="Arial"/>
@@ -2376,10 +2326,10 @@
           <w:tcPr>
             <w:tcW w:w="1134" w:type="dxa"/>
             <w:tcBorders>
-              <w:top w:val="single" w:sz="4" w:space="0" w:color="auto"/>
-              <w:left w:val="single" w:sz="4" w:space="0" w:color="auto"/>
-              <w:bottom w:val="single" w:sz="4" w:space="0" w:color="auto"/>
-              <w:right w:val="single" w:sz="4" w:space="0" w:color="auto"/>
+              <w:top w:val="single" w:color="auto" w:sz="4" w:space="0"/>
+              <w:left w:val="single" w:color="auto" w:sz="4" w:space="0"/>
+              <w:bottom w:val="single" w:color="auto" w:sz="4" w:space="0"/>
+              <w:right w:val="single" w:color="auto" w:sz="4" w:space="0"/>
             </w:tcBorders>
             <w:shd w:val="clear" w:color="auto" w:fill="auto"/>
           </w:tcPr>
@@ -2403,10 +2353,10 @@
           <w:tcPr>
             <w:tcW w:w="4234" w:type="dxa"/>
             <w:tcBorders>
-              <w:top w:val="single" w:sz="4" w:space="0" w:color="auto"/>
-              <w:left w:val="single" w:sz="4" w:space="0" w:color="auto"/>
-              <w:bottom w:val="single" w:sz="4" w:space="0" w:color="auto"/>
-              <w:right w:val="single" w:sz="4" w:space="0" w:color="auto"/>
+              <w:top w:val="single" w:color="auto" w:sz="4" w:space="0"/>
+              <w:left w:val="single" w:color="auto" w:sz="4" w:space="0"/>
+              <w:bottom w:val="single" w:color="auto" w:sz="4" w:space="0"/>
+              <w:right w:val="single" w:color="auto" w:sz="4" w:space="0"/>
             </w:tcBorders>
           </w:tcPr>
           <w:p>
@@ -2431,10 +2381,10 @@
           <w:tcPr>
             <w:tcW w:w="413" w:type="dxa"/>
             <w:tcBorders>
-              <w:top w:val="single" w:sz="4" w:space="0" w:color="auto"/>
-              <w:left w:val="single" w:sz="4" w:space="0" w:color="auto"/>
-              <w:bottom w:val="single" w:sz="4" w:space="0" w:color="auto"/>
-              <w:right w:val="single" w:sz="4" w:space="0" w:color="auto"/>
+              <w:top w:val="single" w:color="auto" w:sz="4" w:space="0"/>
+              <w:left w:val="single" w:color="auto" w:sz="4" w:space="0"/>
+              <w:bottom w:val="single" w:color="auto" w:sz="4" w:space="0"/>
+              <w:right w:val="single" w:color="auto" w:sz="4" w:space="0"/>
             </w:tcBorders>
             <w:shd w:val="clear" w:color="auto" w:fill="F2F2F2" w:themeFill="background1" w:themeFillShade="F2"/>
           </w:tcPr>
@@ -2458,10 +2408,10 @@
           <w:tcPr>
             <w:tcW w:w="3273" w:type="dxa"/>
             <w:tcBorders>
-              <w:top w:val="single" w:sz="4" w:space="0" w:color="auto"/>
-              <w:left w:val="single" w:sz="4" w:space="0" w:color="auto"/>
-              <w:bottom w:val="single" w:sz="4" w:space="0" w:color="auto"/>
-              <w:right w:val="single" w:sz="4" w:space="0" w:color="auto"/>
+              <w:top w:val="single" w:color="auto" w:sz="4" w:space="0"/>
+              <w:left w:val="single" w:color="auto" w:sz="4" w:space="0"/>
+              <w:bottom w:val="single" w:color="auto" w:sz="4" w:space="0"/>
+              <w:right w:val="single" w:color="auto" w:sz="4" w:space="0"/>
             </w:tcBorders>
             <w:shd w:val="clear" w:color="auto" w:fill="auto"/>
           </w:tcPr>
@@ -2485,10 +2435,10 @@
           <w:tcPr>
             <w:tcW w:w="1134" w:type="dxa"/>
             <w:tcBorders>
-              <w:top w:val="single" w:sz="4" w:space="0" w:color="auto"/>
-              <w:left w:val="single" w:sz="4" w:space="0" w:color="auto"/>
-              <w:bottom w:val="single" w:sz="4" w:space="0" w:color="auto"/>
-              <w:right w:val="single" w:sz="4" w:space="0" w:color="auto"/>
+              <w:top w:val="single" w:color="auto" w:sz="4" w:space="0"/>
+              <w:left w:val="single" w:color="auto" w:sz="4" w:space="0"/>
+              <w:bottom w:val="single" w:color="auto" w:sz="4" w:space="0"/>
+              <w:right w:val="single" w:color="auto" w:sz="4" w:space="0"/>
             </w:tcBorders>
             <w:shd w:val="clear" w:color="auto" w:fill="auto"/>
           </w:tcPr>
@@ -2512,10 +2462,10 @@
           <w:tcPr>
             <w:tcW w:w="4234" w:type="dxa"/>
             <w:tcBorders>
-              <w:top w:val="single" w:sz="4" w:space="0" w:color="auto"/>
-              <w:left w:val="single" w:sz="4" w:space="0" w:color="auto"/>
-              <w:bottom w:val="single" w:sz="4" w:space="0" w:color="auto"/>
-              <w:right w:val="single" w:sz="4" w:space="0" w:color="auto"/>
+              <w:top w:val="single" w:color="auto" w:sz="4" w:space="0"/>
+              <w:left w:val="single" w:color="auto" w:sz="4" w:space="0"/>
+              <w:bottom w:val="single" w:color="auto" w:sz="4" w:space="0"/>
+              <w:right w:val="single" w:color="auto" w:sz="4" w:space="0"/>
             </w:tcBorders>
           </w:tcPr>
           <w:p>
@@ -2530,30 +2480,13 @@
                 <w:rFonts w:ascii="Arial" w:hAnsi="Arial" w:cs="Arial"/>
                 <w:sz w:val="24"/>
               </w:rPr>
-              <w:t xml:space="preserve">Integrante contribuiu no desenvolvimento do Software, e desenvolvimento do Banco e </w:t>
-            </w:r>
-            <w:proofErr w:type="gramStart"/>
-            <w:r>
-              <w:rPr>
-                <w:rFonts w:ascii="Arial" w:hAnsi="Arial" w:cs="Arial"/>
-                <w:sz w:val="24"/>
-              </w:rPr>
-              <w:t>Análise  de</w:t>
-            </w:r>
-            <w:proofErr w:type="gramEnd"/>
-            <w:r>
-              <w:rPr>
-                <w:rFonts w:ascii="Arial" w:hAnsi="Arial" w:cs="Arial"/>
-                <w:sz w:val="24"/>
-              </w:rPr>
-              <w:t xml:space="preserve"> Dados,   na parte escrita e prática disponibilizando os materiais para </w:t>
-            </w:r>
-            <w:r>
-              <w:rPr>
-                <w:rFonts w:ascii="Arial" w:hAnsi="Arial" w:cs="Arial"/>
-                <w:sz w:val="24"/>
-              </w:rPr>
-              <w:lastRenderedPageBreak/>
+              <w:t xml:space="preserve">Integrante contribuiu no desenvolvimento do Software, e desenvolvimento do Banco e Análise  de Dados,   na parte escrita e prática disponibilizando os materiais para </w:t>
+            </w:r>
+            <w:r>
+              <w:rPr>
+                <w:rFonts w:ascii="Arial" w:hAnsi="Arial" w:cs="Arial"/>
+                <w:sz w:val="24"/>
+              </w:rPr>
               <w:t>confecção da solução final (Vídeo e atividade). Contribuindo na confecção do plano de ação, Relatório Parcial, Relatório Final e nas orientações da realização da atividade prática.</w:t>
             </w:r>
           </w:p>
@@ -2564,10 +2497,10 @@
           <w:tcPr>
             <w:tcW w:w="413" w:type="dxa"/>
             <w:tcBorders>
-              <w:top w:val="single" w:sz="4" w:space="0" w:color="auto"/>
-              <w:left w:val="single" w:sz="4" w:space="0" w:color="auto"/>
-              <w:bottom w:val="single" w:sz="4" w:space="0" w:color="auto"/>
-              <w:right w:val="single" w:sz="4" w:space="0" w:color="auto"/>
+              <w:top w:val="single" w:color="auto" w:sz="4" w:space="0"/>
+              <w:left w:val="single" w:color="auto" w:sz="4" w:space="0"/>
+              <w:bottom w:val="single" w:color="auto" w:sz="4" w:space="0"/>
+              <w:right w:val="single" w:color="auto" w:sz="4" w:space="0"/>
             </w:tcBorders>
             <w:shd w:val="clear" w:color="auto" w:fill="F2F2F2" w:themeFill="background1" w:themeFillShade="F2"/>
           </w:tcPr>
@@ -2583,7 +2516,6 @@
                 <w:rFonts w:ascii="Arial" w:hAnsi="Arial" w:cs="Arial"/>
                 <w:sz w:val="24"/>
               </w:rPr>
-              <w:lastRenderedPageBreak/>
               <w:t>8.</w:t>
             </w:r>
           </w:p>
@@ -2592,10 +2524,10 @@
           <w:tcPr>
             <w:tcW w:w="3273" w:type="dxa"/>
             <w:tcBorders>
-              <w:top w:val="single" w:sz="4" w:space="0" w:color="auto"/>
-              <w:left w:val="single" w:sz="4" w:space="0" w:color="auto"/>
-              <w:bottom w:val="single" w:sz="4" w:space="0" w:color="auto"/>
-              <w:right w:val="single" w:sz="4" w:space="0" w:color="auto"/>
+              <w:top w:val="single" w:color="auto" w:sz="4" w:space="0"/>
+              <w:left w:val="single" w:color="auto" w:sz="4" w:space="0"/>
+              <w:bottom w:val="single" w:color="auto" w:sz="4" w:space="0"/>
+              <w:right w:val="single" w:color="auto" w:sz="4" w:space="0"/>
             </w:tcBorders>
             <w:shd w:val="clear" w:color="auto" w:fill="auto"/>
           </w:tcPr>
@@ -2619,10 +2551,10 @@
           <w:tcPr>
             <w:tcW w:w="1134" w:type="dxa"/>
             <w:tcBorders>
-              <w:top w:val="single" w:sz="4" w:space="0" w:color="auto"/>
-              <w:left w:val="single" w:sz="4" w:space="0" w:color="auto"/>
-              <w:bottom w:val="single" w:sz="4" w:space="0" w:color="auto"/>
-              <w:right w:val="single" w:sz="4" w:space="0" w:color="auto"/>
+              <w:top w:val="single" w:color="auto" w:sz="4" w:space="0"/>
+              <w:left w:val="single" w:color="auto" w:sz="4" w:space="0"/>
+              <w:bottom w:val="single" w:color="auto" w:sz="4" w:space="0"/>
+              <w:right w:val="single" w:color="auto" w:sz="4" w:space="0"/>
             </w:tcBorders>
             <w:shd w:val="clear" w:color="auto" w:fill="auto"/>
           </w:tcPr>
@@ -2646,10 +2578,10 @@
           <w:tcPr>
             <w:tcW w:w="4234" w:type="dxa"/>
             <w:tcBorders>
-              <w:top w:val="single" w:sz="4" w:space="0" w:color="auto"/>
-              <w:left w:val="single" w:sz="4" w:space="0" w:color="auto"/>
-              <w:bottom w:val="single" w:sz="4" w:space="0" w:color="auto"/>
-              <w:right w:val="single" w:sz="4" w:space="0" w:color="auto"/>
+              <w:top w:val="single" w:color="auto" w:sz="4" w:space="0"/>
+              <w:left w:val="single" w:color="auto" w:sz="4" w:space="0"/>
+              <w:bottom w:val="single" w:color="auto" w:sz="4" w:space="0"/>
+              <w:right w:val="single" w:color="auto" w:sz="4" w:space="0"/>
             </w:tcBorders>
           </w:tcPr>
           <w:p>
@@ -2697,7 +2629,7 @@
       <w:headerReference w:type="default" r:id="rId12"/>
       <w:footerReference w:type="even" r:id="rId13"/>
       <w:footerReference w:type="default" r:id="rId14"/>
-      <w:pgSz w:w="11900" w:h="16840"/>
+      <w:pgSz w:w="11900" w:h="16840" w:orient="portrait"/>
       <w:pgMar w:top="1985" w:right="1418" w:bottom="1134" w:left="1418" w:header="709" w:footer="709" w:gutter="0"/>
       <w:cols w:space="708"/>
       <w:docGrid w:linePitch="326"/>
@@ -2736,7 +2668,7 @@
   <w:p>
     <w:pPr>
       <w:pStyle w:val="Rodap"/>
-      <w:framePr w:wrap="around" w:vAnchor="text" w:hAnchor="margin" w:xAlign="right" w:y="1"/>
+      <w:framePr w:wrap="around" w:hAnchor="margin" w:vAnchor="text" w:xAlign="right" w:y="1"/>
       <w:rPr>
         <w:rStyle w:val="Nmerodepgina"/>
       </w:rPr>
@@ -2810,11 +2742,11 @@
 </file>
 
 <file path=word/header1.xml><?xml version="1.0" encoding="utf-8"?>
-<w:hdr xmlns:wpc="http://schemas.microsoft.com/office/word/2010/wordprocessingCanvas" xmlns:cx="http://schemas.microsoft.com/office/drawing/2014/chartex" xmlns:mc="http://schemas.openxmlformats.org/markup-compatibility/2006" xmlns:o="urn:schemas-microsoft-com:office:office" xmlns:r="http://schemas.openxmlformats.org/officeDocument/2006/relationships" xmlns:m="http://schemas.openxmlformats.org/officeDocument/2006/math" xmlns:v="urn:schemas-microsoft-com:vml" xmlns:wp14="http://schemas.microsoft.com/office/word/2010/wordprocessingDrawing" xmlns:wp="http://schemas.openxmlformats.org/drawingml/2006/wordprocessingDrawing" xmlns:w10="urn:schemas-microsoft-com:office:word" xmlns:w="http://schemas.openxmlformats.org/wordprocessingml/2006/main" xmlns:w14="http://schemas.microsoft.com/office/word/2010/wordml" xmlns:w15="http://schemas.microsoft.com/office/word/2012/wordml" xmlns:w16se="http://schemas.microsoft.com/office/word/2015/wordml/symex" xmlns:wpg="http://schemas.microsoft.com/office/word/2010/wordprocessingGroup" xmlns:wpi="http://schemas.microsoft.com/office/word/2010/wordprocessingInk" xmlns:wne="http://schemas.microsoft.com/office/word/2006/wordml" xmlns:wps="http://schemas.microsoft.com/office/word/2010/wordprocessingShape" mc:Ignorable="w14 w15 w16se wp14">
+<w:hdr xmlns:wpc="http://schemas.microsoft.com/office/word/2010/wordprocessingCanvas" xmlns:cx="http://schemas.microsoft.com/office/drawing/2014/chartex" xmlns:mc="http://schemas.openxmlformats.org/markup-compatibility/2006" xmlns:o="urn:schemas-microsoft-com:office:office" xmlns:r="http://schemas.openxmlformats.org/officeDocument/2006/relationships" xmlns:m="http://schemas.openxmlformats.org/officeDocument/2006/math" xmlns:v="urn:schemas-microsoft-com:vml" xmlns:wp14="http://schemas.microsoft.com/office/word/2010/wordprocessingDrawing" xmlns:wp="http://schemas.openxmlformats.org/drawingml/2006/wordprocessingDrawing" xmlns:w10="urn:schemas-microsoft-com:office:word" xmlns:w="http://schemas.openxmlformats.org/wordprocessingml/2006/main" xmlns:w14="http://schemas.microsoft.com/office/word/2010/wordml" xmlns:w15="http://schemas.microsoft.com/office/word/2012/wordml" xmlns:w16se="http://schemas.microsoft.com/office/word/2015/wordml/symex" xmlns:wpg="http://schemas.microsoft.com/office/word/2010/wordprocessingGroup" xmlns:wpi="http://schemas.microsoft.com/office/word/2010/wordprocessingInk" xmlns:wne="http://schemas.microsoft.com/office/word/2006/wordml" xmlns:wps="http://schemas.microsoft.com/office/word/2010/wordprocessingShape" xmlns:a="http://schemas.openxmlformats.org/drawingml/2006/main" xmlns:pic="http://schemas.openxmlformats.org/drawingml/2006/picture" mc:Ignorable="w14 w15 w16se wp14">
   <w:p>
     <w:pPr>
       <w:pBdr>
-        <w:right w:val="single" w:sz="24" w:space="4" w:color="D13239"/>
+        <w:right w:val="single" w:color="D13239" w:sz="24" w:space="4"/>
       </w:pBdr>
       <w:spacing w:line="240" w:lineRule="auto"/>
       <w:jc w:val="right"/>
@@ -2894,7 +2826,7 @@
   <w:p>
     <w:pPr>
       <w:pBdr>
-        <w:right w:val="single" w:sz="24" w:space="4" w:color="D13239"/>
+        <w:right w:val="single" w:color="D13239" w:sz="24" w:space="4"/>
       </w:pBdr>
       <w:spacing w:line="240" w:lineRule="auto"/>
       <w:jc w:val="right"/>
@@ -2955,7 +2887,7 @@
         <w:ind w:left="720" w:hanging="360"/>
       </w:pPr>
       <w:rPr>
-        <w:rFonts w:ascii="Symbol" w:hAnsi="Symbol" w:hint="default"/>
+        <w:rFonts w:hint="default" w:ascii="Symbol" w:hAnsi="Symbol"/>
         <w:sz w:val="20"/>
       </w:rPr>
     </w:lvl>
@@ -2971,7 +2903,7 @@
         <w:ind w:left="1440" w:hanging="360"/>
       </w:pPr>
       <w:rPr>
-        <w:rFonts w:ascii="Courier New" w:hAnsi="Courier New" w:hint="default"/>
+        <w:rFonts w:hint="default" w:ascii="Courier New" w:hAnsi="Courier New"/>
         <w:sz w:val="20"/>
       </w:rPr>
     </w:lvl>
@@ -2987,7 +2919,7 @@
         <w:ind w:left="2160" w:hanging="360"/>
       </w:pPr>
       <w:rPr>
-        <w:rFonts w:ascii="Wingdings" w:hAnsi="Wingdings" w:hint="default"/>
+        <w:rFonts w:hint="default" w:ascii="Wingdings" w:hAnsi="Wingdings"/>
         <w:sz w:val="20"/>
       </w:rPr>
     </w:lvl>
@@ -3003,7 +2935,7 @@
         <w:ind w:left="2880" w:hanging="360"/>
       </w:pPr>
       <w:rPr>
-        <w:rFonts w:ascii="Wingdings" w:hAnsi="Wingdings" w:hint="default"/>
+        <w:rFonts w:hint="default" w:ascii="Wingdings" w:hAnsi="Wingdings"/>
         <w:sz w:val="20"/>
       </w:rPr>
     </w:lvl>
@@ -3019,7 +2951,7 @@
         <w:ind w:left="3600" w:hanging="360"/>
       </w:pPr>
       <w:rPr>
-        <w:rFonts w:ascii="Wingdings" w:hAnsi="Wingdings" w:hint="default"/>
+        <w:rFonts w:hint="default" w:ascii="Wingdings" w:hAnsi="Wingdings"/>
         <w:sz w:val="20"/>
       </w:rPr>
     </w:lvl>
@@ -3035,7 +2967,7 @@
         <w:ind w:left="4320" w:hanging="360"/>
       </w:pPr>
       <w:rPr>
-        <w:rFonts w:ascii="Wingdings" w:hAnsi="Wingdings" w:hint="default"/>
+        <w:rFonts w:hint="default" w:ascii="Wingdings" w:hAnsi="Wingdings"/>
         <w:sz w:val="20"/>
       </w:rPr>
     </w:lvl>
@@ -3051,7 +2983,7 @@
         <w:ind w:left="5040" w:hanging="360"/>
       </w:pPr>
       <w:rPr>
-        <w:rFonts w:ascii="Wingdings" w:hAnsi="Wingdings" w:hint="default"/>
+        <w:rFonts w:hint="default" w:ascii="Wingdings" w:hAnsi="Wingdings"/>
         <w:sz w:val="20"/>
       </w:rPr>
     </w:lvl>
@@ -3067,7 +2999,7 @@
         <w:ind w:left="5760" w:hanging="360"/>
       </w:pPr>
       <w:rPr>
-        <w:rFonts w:ascii="Wingdings" w:hAnsi="Wingdings" w:hint="default"/>
+        <w:rFonts w:hint="default" w:ascii="Wingdings" w:hAnsi="Wingdings"/>
         <w:sz w:val="20"/>
       </w:rPr>
     </w:lvl>
@@ -3083,7 +3015,7 @@
         <w:ind w:left="6480" w:hanging="360"/>
       </w:pPr>
       <w:rPr>
-        <w:rFonts w:ascii="Wingdings" w:hAnsi="Wingdings" w:hint="default"/>
+        <w:rFonts w:hint="default" w:ascii="Wingdings" w:hAnsi="Wingdings"/>
         <w:sz w:val="20"/>
       </w:rPr>
     </w:lvl>
@@ -3101,7 +3033,7 @@
         <w:ind w:left="720" w:hanging="360"/>
       </w:pPr>
       <w:rPr>
-        <w:rFonts w:ascii="Symbol" w:hAnsi="Symbol" w:hint="default"/>
+        <w:rFonts w:hint="default" w:ascii="Symbol" w:hAnsi="Symbol"/>
       </w:rPr>
     </w:lvl>
     <w:lvl w:ilvl="1" w:tplc="04090003" w:tentative="1">
@@ -3113,7 +3045,7 @@
         <w:ind w:left="1440" w:hanging="360"/>
       </w:pPr>
       <w:rPr>
-        <w:rFonts w:ascii="Courier New" w:hAnsi="Courier New" w:hint="default"/>
+        <w:rFonts w:hint="default" w:ascii="Courier New" w:hAnsi="Courier New"/>
       </w:rPr>
     </w:lvl>
     <w:lvl w:ilvl="2" w:tplc="04090005" w:tentative="1">
@@ -3125,7 +3057,7 @@
         <w:ind w:left="2160" w:hanging="360"/>
       </w:pPr>
       <w:rPr>
-        <w:rFonts w:ascii="Wingdings" w:hAnsi="Wingdings" w:hint="default"/>
+        <w:rFonts w:hint="default" w:ascii="Wingdings" w:hAnsi="Wingdings"/>
       </w:rPr>
     </w:lvl>
     <w:lvl w:ilvl="3" w:tplc="04090001" w:tentative="1">
@@ -3137,7 +3069,7 @@
         <w:ind w:left="2880" w:hanging="360"/>
       </w:pPr>
       <w:rPr>
-        <w:rFonts w:ascii="Symbol" w:hAnsi="Symbol" w:hint="default"/>
+        <w:rFonts w:hint="default" w:ascii="Symbol" w:hAnsi="Symbol"/>
       </w:rPr>
     </w:lvl>
     <w:lvl w:ilvl="4" w:tplc="04090003" w:tentative="1">
@@ -3149,7 +3081,7 @@
         <w:ind w:left="3600" w:hanging="360"/>
       </w:pPr>
       <w:rPr>
-        <w:rFonts w:ascii="Courier New" w:hAnsi="Courier New" w:hint="default"/>
+        <w:rFonts w:hint="default" w:ascii="Courier New" w:hAnsi="Courier New"/>
       </w:rPr>
     </w:lvl>
     <w:lvl w:ilvl="5" w:tplc="04090005" w:tentative="1">
@@ -3161,7 +3093,7 @@
         <w:ind w:left="4320" w:hanging="360"/>
       </w:pPr>
       <w:rPr>
-        <w:rFonts w:ascii="Wingdings" w:hAnsi="Wingdings" w:hint="default"/>
+        <w:rFonts w:hint="default" w:ascii="Wingdings" w:hAnsi="Wingdings"/>
       </w:rPr>
     </w:lvl>
     <w:lvl w:ilvl="6" w:tplc="04090001" w:tentative="1">
@@ -3173,7 +3105,7 @@
         <w:ind w:left="5040" w:hanging="360"/>
       </w:pPr>
       <w:rPr>
-        <w:rFonts w:ascii="Symbol" w:hAnsi="Symbol" w:hint="default"/>
+        <w:rFonts w:hint="default" w:ascii="Symbol" w:hAnsi="Symbol"/>
       </w:rPr>
     </w:lvl>
     <w:lvl w:ilvl="7" w:tplc="04090003" w:tentative="1">
@@ -3185,7 +3117,7 @@
         <w:ind w:left="5760" w:hanging="360"/>
       </w:pPr>
       <w:rPr>
-        <w:rFonts w:ascii="Courier New" w:hAnsi="Courier New" w:hint="default"/>
+        <w:rFonts w:hint="default" w:ascii="Courier New" w:hAnsi="Courier New"/>
       </w:rPr>
     </w:lvl>
     <w:lvl w:ilvl="8" w:tplc="04090005" w:tentative="1">
@@ -3197,7 +3129,7 @@
         <w:ind w:left="6480" w:hanging="360"/>
       </w:pPr>
       <w:rPr>
-        <w:rFonts w:ascii="Wingdings" w:hAnsi="Wingdings" w:hint="default"/>
+        <w:rFonts w:hint="default" w:ascii="Wingdings" w:hAnsi="Wingdings"/>
       </w:rPr>
     </w:lvl>
   </w:abstractNum>
@@ -3327,7 +3259,7 @@
         <w:ind w:left="720" w:hanging="360"/>
       </w:pPr>
       <w:rPr>
-        <w:rFonts w:ascii="Symbol" w:hAnsi="Symbol" w:hint="default"/>
+        <w:rFonts w:hint="default" w:ascii="Symbol" w:hAnsi="Symbol"/>
       </w:rPr>
     </w:lvl>
     <w:lvl w:ilvl="1" w:tplc="04090003" w:tentative="1">
@@ -3339,7 +3271,7 @@
         <w:ind w:left="1440" w:hanging="360"/>
       </w:pPr>
       <w:rPr>
-        <w:rFonts w:ascii="Courier New" w:hAnsi="Courier New" w:hint="default"/>
+        <w:rFonts w:hint="default" w:ascii="Courier New" w:hAnsi="Courier New"/>
       </w:rPr>
     </w:lvl>
     <w:lvl w:ilvl="2" w:tplc="04090005" w:tentative="1">
@@ -3351,7 +3283,7 @@
         <w:ind w:left="2160" w:hanging="360"/>
       </w:pPr>
       <w:rPr>
-        <w:rFonts w:ascii="Wingdings" w:hAnsi="Wingdings" w:hint="default"/>
+        <w:rFonts w:hint="default" w:ascii="Wingdings" w:hAnsi="Wingdings"/>
       </w:rPr>
     </w:lvl>
     <w:lvl w:ilvl="3" w:tplc="04090001" w:tentative="1">
@@ -3363,7 +3295,7 @@
         <w:ind w:left="2880" w:hanging="360"/>
       </w:pPr>
       <w:rPr>
-        <w:rFonts w:ascii="Symbol" w:hAnsi="Symbol" w:hint="default"/>
+        <w:rFonts w:hint="default" w:ascii="Symbol" w:hAnsi="Symbol"/>
       </w:rPr>
     </w:lvl>
     <w:lvl w:ilvl="4" w:tplc="04090003" w:tentative="1">
@@ -3375,7 +3307,7 @@
         <w:ind w:left="3600" w:hanging="360"/>
       </w:pPr>
       <w:rPr>
-        <w:rFonts w:ascii="Courier New" w:hAnsi="Courier New" w:hint="default"/>
+        <w:rFonts w:hint="default" w:ascii="Courier New" w:hAnsi="Courier New"/>
       </w:rPr>
     </w:lvl>
     <w:lvl w:ilvl="5" w:tplc="04090005" w:tentative="1">
@@ -3387,7 +3319,7 @@
         <w:ind w:left="4320" w:hanging="360"/>
       </w:pPr>
       <w:rPr>
-        <w:rFonts w:ascii="Wingdings" w:hAnsi="Wingdings" w:hint="default"/>
+        <w:rFonts w:hint="default" w:ascii="Wingdings" w:hAnsi="Wingdings"/>
       </w:rPr>
     </w:lvl>
     <w:lvl w:ilvl="6" w:tplc="04090001" w:tentative="1">
@@ -3399,7 +3331,7 @@
         <w:ind w:left="5040" w:hanging="360"/>
       </w:pPr>
       <w:rPr>
-        <w:rFonts w:ascii="Symbol" w:hAnsi="Symbol" w:hint="default"/>
+        <w:rFonts w:hint="default" w:ascii="Symbol" w:hAnsi="Symbol"/>
       </w:rPr>
     </w:lvl>
     <w:lvl w:ilvl="7" w:tplc="04090003" w:tentative="1">
@@ -3411,7 +3343,7 @@
         <w:ind w:left="5760" w:hanging="360"/>
       </w:pPr>
       <w:rPr>
-        <w:rFonts w:ascii="Courier New" w:hAnsi="Courier New" w:hint="default"/>
+        <w:rFonts w:hint="default" w:ascii="Courier New" w:hAnsi="Courier New"/>
       </w:rPr>
     </w:lvl>
     <w:lvl w:ilvl="8" w:tplc="04090005" w:tentative="1">
@@ -3423,7 +3355,7 @@
         <w:ind w:left="6480" w:hanging="360"/>
       </w:pPr>
       <w:rPr>
-        <w:rFonts w:ascii="Wingdings" w:hAnsi="Wingdings" w:hint="default"/>
+        <w:rFonts w:hint="default" w:ascii="Wingdings" w:hAnsi="Wingdings"/>
       </w:rPr>
     </w:lvl>
   </w:abstractNum>
@@ -3443,11 +3375,11 @@
 </file>
 
 <file path=word/styles.xml><?xml version="1.0" encoding="utf-8"?>
-<w:styles xmlns:mc="http://schemas.openxmlformats.org/markup-compatibility/2006" xmlns:r="http://schemas.openxmlformats.org/officeDocument/2006/relationships" xmlns:w="http://schemas.openxmlformats.org/wordprocessingml/2006/main" xmlns:w14="http://schemas.microsoft.com/office/word/2010/wordml" xmlns:w15="http://schemas.microsoft.com/office/word/2012/wordml" xmlns:w16se="http://schemas.microsoft.com/office/word/2015/wordml/symex" mc:Ignorable="w14 w15 w16se">
+<w:styles xmlns:wp14="http://schemas.microsoft.com/office/word/2010/wordprocessingDrawing" xmlns:mc="http://schemas.openxmlformats.org/markup-compatibility/2006" xmlns:r="http://schemas.openxmlformats.org/officeDocument/2006/relationships" xmlns:w="http://schemas.openxmlformats.org/wordprocessingml/2006/main" xmlns:w14="http://schemas.microsoft.com/office/word/2010/wordml" xmlns:w15="http://schemas.microsoft.com/office/word/2012/wordml" xmlns:w16se="http://schemas.microsoft.com/office/word/2015/wordml/symex" mc:Ignorable="w14 w15 w16se wp14">
   <w:docDefaults>
     <w:rPrDefault>
       <w:rPr>
-        <w:rFonts w:ascii="Cambria" w:eastAsia="Cambria" w:hAnsi="Cambria" w:cs="Times New Roman"/>
+        <w:rFonts w:ascii="Cambria" w:hAnsi="Cambria" w:eastAsia="Cambria" w:cs="Times New Roman"/>
         <w:lang w:val="en-US" w:eastAsia="ja-JP" w:bidi="ar-SA"/>
       </w:rPr>
     </w:rPrDefault>
@@ -3456,14 +3388,14 @@
   <w:latentStyles w:defLockedState="0" w:defUIPriority="99" w:defSemiHidden="0" w:defUnhideWhenUsed="0" w:defQFormat="0" w:count="371">
     <w:lsdException w:name="Normal" w:uiPriority="0" w:qFormat="1"/>
     <w:lsdException w:name="heading 1" w:uiPriority="9" w:qFormat="1"/>
-    <w:lsdException w:name="heading 2" w:semiHidden="1" w:uiPriority="9" w:unhideWhenUsed="1" w:qFormat="1"/>
-    <w:lsdException w:name="heading 3" w:semiHidden="1" w:uiPriority="9" w:unhideWhenUsed="1" w:qFormat="1"/>
-    <w:lsdException w:name="heading 4" w:semiHidden="1" w:uiPriority="9" w:unhideWhenUsed="1" w:qFormat="1"/>
-    <w:lsdException w:name="heading 5" w:semiHidden="1" w:uiPriority="9" w:unhideWhenUsed="1" w:qFormat="1"/>
-    <w:lsdException w:name="heading 6" w:semiHidden="1" w:uiPriority="9" w:unhideWhenUsed="1" w:qFormat="1"/>
-    <w:lsdException w:name="heading 7" w:semiHidden="1" w:uiPriority="9" w:unhideWhenUsed="1" w:qFormat="1"/>
-    <w:lsdException w:name="heading 8" w:semiHidden="1" w:uiPriority="9" w:unhideWhenUsed="1" w:qFormat="1"/>
-    <w:lsdException w:name="heading 9" w:semiHidden="1" w:uiPriority="9" w:unhideWhenUsed="1" w:qFormat="1"/>
+    <w:lsdException w:name="heading 2" w:uiPriority="9" w:semiHidden="1" w:unhideWhenUsed="1" w:qFormat="1"/>
+    <w:lsdException w:name="heading 3" w:uiPriority="9" w:semiHidden="1" w:unhideWhenUsed="1" w:qFormat="1"/>
+    <w:lsdException w:name="heading 4" w:uiPriority="9" w:semiHidden="1" w:unhideWhenUsed="1" w:qFormat="1"/>
+    <w:lsdException w:name="heading 5" w:uiPriority="9" w:semiHidden="1" w:unhideWhenUsed="1" w:qFormat="1"/>
+    <w:lsdException w:name="heading 6" w:uiPriority="9" w:semiHidden="1" w:unhideWhenUsed="1" w:qFormat="1"/>
+    <w:lsdException w:name="heading 7" w:uiPriority="9" w:semiHidden="1" w:unhideWhenUsed="1" w:qFormat="1"/>
+    <w:lsdException w:name="heading 8" w:uiPriority="9" w:semiHidden="1" w:unhideWhenUsed="1" w:qFormat="1"/>
+    <w:lsdException w:name="heading 9" w:uiPriority="9" w:semiHidden="1" w:unhideWhenUsed="1" w:qFormat="1"/>
     <w:lsdException w:name="index 1" w:semiHidden="1" w:unhideWhenUsed="1"/>
     <w:lsdException w:name="index 2" w:semiHidden="1" w:unhideWhenUsed="1"/>
     <w:lsdException w:name="index 3" w:semiHidden="1" w:unhideWhenUsed="1"/>
@@ -3473,22 +3405,22 @@
     <w:lsdException w:name="index 7" w:semiHidden="1" w:unhideWhenUsed="1"/>
     <w:lsdException w:name="index 8" w:semiHidden="1" w:unhideWhenUsed="1"/>
     <w:lsdException w:name="index 9" w:semiHidden="1" w:unhideWhenUsed="1"/>
-    <w:lsdException w:name="toc 1" w:semiHidden="1" w:uiPriority="39" w:unhideWhenUsed="1"/>
-    <w:lsdException w:name="toc 2" w:semiHidden="1" w:uiPriority="39" w:unhideWhenUsed="1"/>
-    <w:lsdException w:name="toc 3" w:semiHidden="1" w:uiPriority="39" w:unhideWhenUsed="1"/>
-    <w:lsdException w:name="toc 4" w:semiHidden="1" w:uiPriority="39" w:unhideWhenUsed="1"/>
-    <w:lsdException w:name="toc 5" w:semiHidden="1" w:uiPriority="39" w:unhideWhenUsed="1"/>
-    <w:lsdException w:name="toc 6" w:semiHidden="1" w:uiPriority="39" w:unhideWhenUsed="1"/>
-    <w:lsdException w:name="toc 7" w:semiHidden="1" w:uiPriority="39" w:unhideWhenUsed="1"/>
-    <w:lsdException w:name="toc 8" w:semiHidden="1" w:uiPriority="39" w:unhideWhenUsed="1"/>
-    <w:lsdException w:name="toc 9" w:semiHidden="1" w:uiPriority="39" w:unhideWhenUsed="1"/>
+    <w:lsdException w:name="toc 1" w:uiPriority="39" w:semiHidden="1" w:unhideWhenUsed="1"/>
+    <w:lsdException w:name="toc 2" w:uiPriority="39" w:semiHidden="1" w:unhideWhenUsed="1"/>
+    <w:lsdException w:name="toc 3" w:uiPriority="39" w:semiHidden="1" w:unhideWhenUsed="1"/>
+    <w:lsdException w:name="toc 4" w:uiPriority="39" w:semiHidden="1" w:unhideWhenUsed="1"/>
+    <w:lsdException w:name="toc 5" w:uiPriority="39" w:semiHidden="1" w:unhideWhenUsed="1"/>
+    <w:lsdException w:name="toc 6" w:uiPriority="39" w:semiHidden="1" w:unhideWhenUsed="1"/>
+    <w:lsdException w:name="toc 7" w:uiPriority="39" w:semiHidden="1" w:unhideWhenUsed="1"/>
+    <w:lsdException w:name="toc 8" w:uiPriority="39" w:semiHidden="1" w:unhideWhenUsed="1"/>
+    <w:lsdException w:name="toc 9" w:uiPriority="39" w:semiHidden="1" w:unhideWhenUsed="1"/>
     <w:lsdException w:name="Normal Indent" w:semiHidden="1" w:unhideWhenUsed="1"/>
     <w:lsdException w:name="footnote text" w:semiHidden="1" w:unhideWhenUsed="1"/>
     <w:lsdException w:name="annotation text" w:semiHidden="1" w:unhideWhenUsed="1"/>
-    <w:lsdException w:name="header" w:semiHidden="1" w:uiPriority="0" w:unhideWhenUsed="1"/>
+    <w:lsdException w:name="header" w:uiPriority="0" w:semiHidden="1" w:unhideWhenUsed="1"/>
     <w:lsdException w:name="footer" w:semiHidden="1" w:unhideWhenUsed="1"/>
     <w:lsdException w:name="index heading" w:semiHidden="1" w:unhideWhenUsed="1"/>
-    <w:lsdException w:name="caption" w:semiHidden="1" w:uiPriority="35" w:unhideWhenUsed="1" w:qFormat="1"/>
+    <w:lsdException w:name="caption" w:uiPriority="35" w:semiHidden="1" w:unhideWhenUsed="1" w:qFormat="1"/>
     <w:lsdException w:name="table of figures" w:semiHidden="1" w:unhideWhenUsed="1"/>
     <w:lsdException w:name="envelope address" w:semiHidden="1" w:unhideWhenUsed="1"/>
     <w:lsdException w:name="envelope return" w:semiHidden="1" w:unhideWhenUsed="1"/>
@@ -3519,7 +3451,7 @@
     <w:lsdException w:name="Title" w:uiPriority="10" w:qFormat="1"/>
     <w:lsdException w:name="Closing" w:semiHidden="1" w:unhideWhenUsed="1"/>
     <w:lsdException w:name="Signature" w:semiHidden="1" w:unhideWhenUsed="1"/>
-    <w:lsdException w:name="Default Paragraph Font" w:semiHidden="1" w:uiPriority="1" w:unhideWhenUsed="1"/>
+    <w:lsdException w:name="Default Paragraph Font" w:uiPriority="1" w:semiHidden="1" w:unhideWhenUsed="1"/>
     <w:lsdException w:name="Body Text" w:semiHidden="1" w:unhideWhenUsed="1"/>
     <w:lsdException w:name="Body Text Indent" w:semiHidden="1" w:unhideWhenUsed="1"/>
     <w:lsdException w:name="List Continue" w:semiHidden="1" w:unhideWhenUsed="1"/>
@@ -3720,7 +3652,7 @@
     <w:lsdException w:name="Intense Reference" w:uiPriority="68" w:qFormat="1"/>
     <w:lsdException w:name="Book Title" w:uiPriority="69" w:qFormat="1"/>
     <w:lsdException w:name="Bibliography" w:uiPriority="70"/>
-    <w:lsdException w:name="TOC Heading" w:semiHidden="1" w:uiPriority="71" w:unhideWhenUsed="1" w:qFormat="1"/>
+    <w:lsdException w:name="TOC Heading" w:uiPriority="71" w:semiHidden="1" w:unhideWhenUsed="1" w:qFormat="1"/>
     <w:lsdException w:name="Plain Table 1" w:uiPriority="41"/>
     <w:lsdException w:name="Plain Table 2" w:uiPriority="42"/>
     <w:lsdException w:name="Plain Table 3" w:uiPriority="43"/>
@@ -3826,7 +3758,7 @@
     <w:lsdException w:name="List Table 6 Colorful Accent 6" w:uiPriority="51"/>
     <w:lsdException w:name="List Table 7 Colorful Accent 6" w:uiPriority="52"/>
   </w:latentStyles>
-  <w:style w:type="paragraph" w:default="1" w:styleId="Normal">
+  <w:style w:type="paragraph" w:styleId="Normal" w:default="1">
     <w:name w:val="Normal"/>
     <w:qFormat/>
     <w:rsid w:val="00615400"/>
@@ -3835,7 +3767,7 @@
       <w:jc w:val="both"/>
     </w:pPr>
     <w:rPr>
-      <w:rFonts w:ascii="Trebuchet MS" w:eastAsia="Times New Roman" w:hAnsi="Trebuchet MS"/>
+      <w:rFonts w:ascii="Trebuchet MS" w:hAnsi="Trebuchet MS" w:eastAsia="Times New Roman"/>
       <w:sz w:val="22"/>
       <w:szCs w:val="24"/>
       <w:lang w:val="pt-BR" w:eastAsia="es-ES"/>
@@ -3855,19 +3787,19 @@
       <w:outlineLvl w:val="0"/>
     </w:pPr>
     <w:rPr>
-      <w:rFonts w:ascii="Tahoma" w:eastAsia="Calibri" w:hAnsi="Tahoma" w:cs="Tahoma"/>
+      <w:rFonts w:ascii="Tahoma" w:hAnsi="Tahoma" w:eastAsia="Calibri" w:cs="Tahoma"/>
       <w:b/>
       <w:bCs/>
       <w:lang w:eastAsia="pt-BR"/>
     </w:rPr>
   </w:style>
-  <w:style w:type="character" w:default="1" w:styleId="Fontepargpadro">
+  <w:style w:type="character" w:styleId="Fontepargpadro" w:default="1">
     <w:name w:val="Default Paragraph Font"/>
     <w:uiPriority w:val="1"/>
     <w:semiHidden/>
     <w:unhideWhenUsed/>
   </w:style>
-  <w:style w:type="table" w:default="1" w:styleId="Tabelanormal">
+  <w:style w:type="table" w:styleId="Tabelanormal" w:default="1">
     <w:name w:val="Normal Table"/>
     <w:uiPriority w:val="99"/>
     <w:semiHidden/>
@@ -3882,7 +3814,7 @@
       </w:tblCellMar>
     </w:tblPr>
   </w:style>
-  <w:style w:type="numbering" w:default="1" w:styleId="Semlista">
+  <w:style w:type="numbering" w:styleId="Semlista" w:default="1">
     <w:name w:val="No List"/>
     <w:uiPriority w:val="99"/>
     <w:semiHidden/>
@@ -3898,12 +3830,12 @@
       <w:szCs w:val="20"/>
     </w:rPr>
   </w:style>
-  <w:style w:type="character" w:customStyle="1" w:styleId="TextodenotaderodapChar">
+  <w:style w:type="character" w:styleId="TextodenotaderodapChar" w:customStyle="1">
     <w:name w:val="Texto de nota de rodapé Char"/>
     <w:link w:val="Textodenotaderodap"/>
     <w:rsid w:val="00E32C76"/>
     <w:rPr>
-      <w:rFonts w:ascii="Candara" w:eastAsia="Times New Roman" w:hAnsi="Candara" w:cs="Times New Roman"/>
+      <w:rFonts w:ascii="Candara" w:hAnsi="Candara" w:eastAsia="Times New Roman" w:cs="Times New Roman"/>
       <w:sz w:val="20"/>
       <w:szCs w:val="20"/>
       <w:lang w:eastAsia="es-ES"/>
@@ -3924,13 +3856,13 @@
       <w:spacing w:line="240" w:lineRule="auto"/>
     </w:pPr>
   </w:style>
-  <w:style w:type="character" w:customStyle="1" w:styleId="RodapChar">
+  <w:style w:type="character" w:styleId="RodapChar" w:customStyle="1">
     <w:name w:val="Rodapé Char"/>
     <w:link w:val="Rodap"/>
     <w:uiPriority w:val="99"/>
     <w:rsid w:val="00E32C76"/>
     <w:rPr>
-      <w:rFonts w:ascii="Candara" w:eastAsia="Times New Roman" w:hAnsi="Candara" w:cs="Times New Roman"/>
+      <w:rFonts w:ascii="Candara" w:hAnsi="Candara" w:eastAsia="Times New Roman" w:cs="Times New Roman"/>
       <w:lang w:eastAsia="es-ES"/>
     </w:rPr>
   </w:style>
@@ -3957,12 +3889,12 @@
       <w:lang w:eastAsia="en-US"/>
     </w:rPr>
   </w:style>
-  <w:style w:type="character" w:customStyle="1" w:styleId="CorpodetextoChar">
+  <w:style w:type="character" w:styleId="CorpodetextoChar" w:customStyle="1">
     <w:name w:val="Corpo de texto Char"/>
     <w:link w:val="Corpodetexto"/>
     <w:rsid w:val="00E32C76"/>
     <w:rPr>
-      <w:rFonts w:ascii="Times New Roman" w:eastAsia="Times New Roman" w:hAnsi="Times New Roman" w:cs="Times New Roman"/>
+      <w:rFonts w:ascii="Times New Roman" w:hAnsi="Times New Roman" w:eastAsia="Times New Roman" w:cs="Times New Roman"/>
       <w:sz w:val="26"/>
       <w:szCs w:val="20"/>
     </w:rPr>
@@ -3981,13 +3913,13 @@
       <w:spacing w:line="240" w:lineRule="auto"/>
     </w:pPr>
   </w:style>
-  <w:style w:type="character" w:customStyle="1" w:styleId="CabealhoChar">
+  <w:style w:type="character" w:styleId="CabealhoChar" w:customStyle="1">
     <w:name w:val="Cabeçalho Char"/>
     <w:link w:val="Cabealho"/>
     <w:semiHidden/>
     <w:rsid w:val="001B1B7F"/>
     <w:rPr>
-      <w:rFonts w:ascii="Candara" w:eastAsia="Times New Roman" w:hAnsi="Candara" w:cs="Times New Roman"/>
+      <w:rFonts w:ascii="Candara" w:hAnsi="Candara" w:eastAsia="Times New Roman" w:cs="Times New Roman"/>
       <w:lang w:eastAsia="es-ES"/>
     </w:rPr>
   </w:style>
@@ -3998,16 +3930,16 @@
     <w:rsid w:val="00FD14D5"/>
     <w:tblPr>
       <w:tblBorders>
-        <w:top w:val="single" w:sz="4" w:space="0" w:color="000000"/>
-        <w:left w:val="single" w:sz="4" w:space="0" w:color="000000"/>
-        <w:bottom w:val="single" w:sz="4" w:space="0" w:color="000000"/>
-        <w:right w:val="single" w:sz="4" w:space="0" w:color="000000"/>
-        <w:insideH w:val="single" w:sz="4" w:space="0" w:color="000000"/>
-        <w:insideV w:val="single" w:sz="4" w:space="0" w:color="000000"/>
+        <w:top w:val="single" w:color="000000" w:sz="4" w:space="0"/>
+        <w:left w:val="single" w:color="000000" w:sz="4" w:space="0"/>
+        <w:bottom w:val="single" w:color="000000" w:sz="4" w:space="0"/>
+        <w:right w:val="single" w:color="000000" w:sz="4" w:space="0"/>
+        <w:insideH w:val="single" w:color="000000" w:sz="4" w:space="0"/>
+        <w:insideV w:val="single" w:color="000000" w:sz="4" w:space="0"/>
       </w:tblBorders>
     </w:tblPr>
   </w:style>
-  <w:style w:type="paragraph" w:customStyle="1" w:styleId="ListaColorida-nfase11">
+  <w:style w:type="paragraph" w:styleId="ListaColorida-nfase11" w:customStyle="1">
     <w:name w:val="Lista Colorida - Ênfase 11"/>
     <w:basedOn w:val="Normal"/>
     <w:uiPriority w:val="34"/>
@@ -4019,7 +3951,7 @@
       <w:contextualSpacing/>
     </w:pPr>
     <w:rPr>
-      <w:rFonts w:ascii="Arial" w:eastAsia="Cambria" w:hAnsi="Arial"/>
+      <w:rFonts w:ascii="Arial" w:hAnsi="Arial" w:eastAsia="Cambria"/>
       <w:lang w:eastAsia="en-US"/>
     </w:rPr>
   </w:style>
@@ -4034,17 +3966,17 @@
       <w:u w:val="single"/>
     </w:rPr>
   </w:style>
-  <w:style w:type="character" w:customStyle="1" w:styleId="label">
+  <w:style w:type="character" w:styleId="label" w:customStyle="1">
     <w:name w:val="label"/>
     <w:basedOn w:val="Fontepargpadro"/>
     <w:rsid w:val="008F6B4B"/>
   </w:style>
-  <w:style w:type="character" w:customStyle="1" w:styleId="Ttulo1Char">
+  <w:style w:type="character" w:styleId="Ttulo1Char" w:customStyle="1">
     <w:name w:val="Título 1 Char"/>
     <w:link w:val="Ttulo1"/>
     <w:rsid w:val="00D11D51"/>
     <w:rPr>
-      <w:rFonts w:ascii="Tahoma" w:eastAsia="Calibri" w:hAnsi="Tahoma" w:cs="Tahoma"/>
+      <w:rFonts w:ascii="Tahoma" w:hAnsi="Tahoma" w:eastAsia="Calibri" w:cs="Tahoma"/>
       <w:b/>
       <w:bCs/>
       <w:sz w:val="24"/>
@@ -4068,14 +4000,14 @@
       <w:szCs w:val="18"/>
     </w:rPr>
   </w:style>
-  <w:style w:type="character" w:customStyle="1" w:styleId="TextodebaloChar">
+  <w:style w:type="character" w:styleId="TextodebaloChar" w:customStyle="1">
     <w:name w:val="Texto de balão Char"/>
     <w:link w:val="Textodebalo"/>
     <w:uiPriority w:val="99"/>
     <w:semiHidden/>
     <w:rsid w:val="00687F65"/>
     <w:rPr>
-      <w:rFonts w:ascii="Times New Roman" w:eastAsia="Times New Roman" w:hAnsi="Times New Roman"/>
+      <w:rFonts w:ascii="Times New Roman" w:hAnsi="Times New Roman" w:eastAsia="Times New Roman"/>
       <w:sz w:val="18"/>
       <w:szCs w:val="18"/>
       <w:lang w:eastAsia="es-ES"/>
@@ -4113,7 +4045,7 @@
         <w:guid w:val="{727F27CE-1F9F-47E6-BEBA-D2054BD93E24}"/>
       </w:docPartPr>
       <w:docPartBody>
-        <w:p>
+        <w:p xmlns:wp14="http://schemas.microsoft.com/office/word/2010/wordml" wp14:textId="77777777">
           <w:pPr>
             <w:pStyle w:val="E481D5480DE84878AB3E7A8884AE86597"/>
           </w:pPr>
@@ -4145,7 +4077,7 @@
         <w:guid w:val="{4B7DC5E3-E9F3-4861-B824-61A4A5D16025}"/>
       </w:docPartPr>
       <w:docPartBody>
-        <w:p>
+        <w:p xmlns:wp14="http://schemas.microsoft.com/office/word/2010/wordml" wp14:textId="77777777">
           <w:pPr>
             <w:pStyle w:val="8EF6848C235147FC806A8AD0D828F7F02"/>
           </w:pPr>
@@ -5477,16 +5409,10 @@
 <file path=customXml/itemProps2.xml><?xml version="1.0" encoding="utf-8"?>
 <ds:datastoreItem xmlns:ds="http://schemas.openxmlformats.org/officeDocument/2006/customXml" ds:itemID="{1F7C45F5-20B8-4C99-8FC1-D0D469254163}">
   <ds:schemaRefs>
-    <ds:schemaRef ds:uri="http://www.w3.org/XML/1998/namespace"/>
-    <ds:schemaRef ds:uri="http://purl.org/dc/terms/"/>
-    <ds:schemaRef ds:uri="http://schemas.openxmlformats.org/package/2006/metadata/core-properties"/>
+    <ds:schemaRef ds:uri="http://schemas.microsoft.com/office/2006/metadata/properties"/>
+    <ds:schemaRef ds:uri="http://schemas.microsoft.com/office/infopath/2007/PartnerControls"/>
+    <ds:schemaRef ds:uri="7432f127-f33c-42e2-a68a-9048c01697a7"/>
     <ds:schemaRef ds:uri="b69dc6fa-2096-41e7-baef-054d5bf17313"/>
-    <ds:schemaRef ds:uri="http://purl.org/dc/dcmitype/"/>
-    <ds:schemaRef ds:uri="http://schemas.microsoft.com/office/2006/documentManagement/types"/>
-    <ds:schemaRef ds:uri="http://purl.org/dc/elements/1.1/"/>
-    <ds:schemaRef ds:uri="http://schemas.microsoft.com/office/infopath/2007/PartnerControls"/>
-    <ds:schemaRef ds:uri="http://schemas.microsoft.com/office/2006/metadata/properties"/>
-    <ds:schemaRef ds:uri="7432f127-f33c-42e2-a68a-9048c01697a7"/>
   </ds:schemaRefs>
 </ds:datastoreItem>
 </file>
@@ -5508,7 +5434,7 @@
 </file>
 
 <file path=customXml/itemProps5.xml><?xml version="1.0" encoding="utf-8"?>
-<ds:datastoreItem xmlns:ds="http://schemas.openxmlformats.org/officeDocument/2006/customXml" ds:itemID="{7A0D33CA-5CDC-4CEB-97E0-E7FAE5B26DED}">
+<ds:datastoreItem xmlns:ds="http://schemas.openxmlformats.org/officeDocument/2006/customXml" ds:itemID="{2B2DBC42-71F5-4068-A3B2-3085446FED8D}">
   <ds:schemaRefs>
     <ds:schemaRef ds:uri="http://schemas.openxmlformats.org/officeDocument/2006/bibliography"/>
   </ds:schemaRefs>

</xml_diff>